<commit_message>
Update Software Development Plan.docx
</commit_message>
<xml_diff>
--- a/Documentation/PROJECT STRUCTURE/Software Development Plan.docx
+++ b/Documentation/PROJECT STRUCTURE/Software Development Plan.docx
@@ -637,7 +637,7 @@
         <w:spacing w:before="0" w:line="240" w:lineRule="auto"/>
         <w:jc w:val="both"/>
       </w:pPr>
-      <w:bookmarkStart w:id="0" w:name="_Toc8215461"/>
+      <w:bookmarkStart w:id="0" w:name="_Toc23451293"/>
       <w:r>
         <w:lastRenderedPageBreak/>
         <w:t>Log</w:t>
@@ -1268,7 +1268,7 @@
         <w:spacing w:before="0" w:line="240" w:lineRule="auto"/>
         <w:jc w:val="both"/>
       </w:pPr>
-      <w:bookmarkStart w:id="1" w:name="_Toc8215462"/>
+      <w:bookmarkStart w:id="1" w:name="_Toc23451294"/>
       <w:r>
         <w:t>Index</w:t>
       </w:r>
@@ -1305,6 +1305,8 @@
           <w:r>
             <w:t>Table of Contents</w:t>
           </w:r>
+          <w:bookmarkStart w:id="2" w:name="_GoBack"/>
+          <w:bookmarkEnd w:id="2"/>
         </w:p>
         <w:p>
           <w:pPr>
@@ -1316,6 +1318,7 @@
             <w:rPr>
               <w:rFonts w:eastAsiaTheme="minorEastAsia"/>
               <w:noProof/>
+              <w:lang w:val="es-MX" w:eastAsia="es-MX"/>
             </w:rPr>
           </w:pPr>
           <w:r>
@@ -1327,7 +1330,7 @@
           <w:r>
             <w:fldChar w:fldCharType="separate"/>
           </w:r>
-          <w:hyperlink w:anchor="_Toc8215461" w:history="1">
+          <w:hyperlink w:anchor="_Toc23451293" w:history="1">
             <w:r>
               <w:rPr>
                 <w:rStyle w:val="Hipervnculo"/>
@@ -1339,6 +1342,7 @@
               <w:rPr>
                 <w:rFonts w:eastAsiaTheme="minorEastAsia"/>
                 <w:noProof/>
+                <w:lang w:val="es-MX" w:eastAsia="es-MX"/>
               </w:rPr>
               <w:tab/>
             </w:r>
@@ -1368,7 +1372,7 @@
                 <w:noProof/>
                 <w:webHidden/>
               </w:rPr>
-              <w:instrText xml:space="preserve"> PAGEREF _Toc8215461 \h </w:instrText>
+              <w:instrText xml:space="preserve"> PAGEREF _Toc23451293 \h </w:instrText>
             </w:r>
             <w:r>
               <w:rPr>
@@ -1409,9 +1413,10 @@
             <w:rPr>
               <w:rFonts w:eastAsiaTheme="minorEastAsia"/>
               <w:noProof/>
+              <w:lang w:val="es-MX" w:eastAsia="es-MX"/>
             </w:rPr>
           </w:pPr>
-          <w:hyperlink w:anchor="_Toc8215462" w:history="1">
+          <w:hyperlink w:anchor="_Toc23451294" w:history="1">
             <w:r>
               <w:rPr>
                 <w:rStyle w:val="Hipervnculo"/>
@@ -1423,6 +1428,7 @@
               <w:rPr>
                 <w:rFonts w:eastAsiaTheme="minorEastAsia"/>
                 <w:noProof/>
+                <w:lang w:val="es-MX" w:eastAsia="es-MX"/>
               </w:rPr>
               <w:tab/>
             </w:r>
@@ -1452,7 +1458,7 @@
                 <w:noProof/>
                 <w:webHidden/>
               </w:rPr>
-              <w:instrText xml:space="preserve"> PAGEREF _Toc8215462 \h </w:instrText>
+              <w:instrText xml:space="preserve"> PAGEREF _Toc23451294 \h </w:instrText>
             </w:r>
             <w:r>
               <w:rPr>
@@ -1493,9 +1499,10 @@
             <w:rPr>
               <w:rFonts w:eastAsiaTheme="minorEastAsia"/>
               <w:noProof/>
+              <w:lang w:val="es-MX" w:eastAsia="es-MX"/>
             </w:rPr>
           </w:pPr>
-          <w:hyperlink w:anchor="_Toc8215463" w:history="1">
+          <w:hyperlink w:anchor="_Toc23451295" w:history="1">
             <w:r>
               <w:rPr>
                 <w:rStyle w:val="Hipervnculo"/>
@@ -1508,6 +1515,7 @@
               <w:rPr>
                 <w:rFonts w:eastAsiaTheme="minorEastAsia"/>
                 <w:noProof/>
+                <w:lang w:val="es-MX" w:eastAsia="es-MX"/>
               </w:rPr>
               <w:tab/>
             </w:r>
@@ -1538,7 +1546,7 @@
                 <w:noProof/>
                 <w:webHidden/>
               </w:rPr>
-              <w:instrText xml:space="preserve"> PAGEREF _Toc8215463 \h </w:instrText>
+              <w:instrText xml:space="preserve"> PAGEREF _Toc23451295 \h </w:instrText>
             </w:r>
             <w:r>
               <w:rPr>
@@ -1579,9 +1587,10 @@
             <w:rPr>
               <w:rFonts w:eastAsiaTheme="minorEastAsia"/>
               <w:noProof/>
+              <w:lang w:val="es-MX" w:eastAsia="es-MX"/>
             </w:rPr>
           </w:pPr>
-          <w:hyperlink w:anchor="_Toc8215464" w:history="1">
+          <w:hyperlink w:anchor="_Toc23451296" w:history="1">
             <w:r>
               <w:rPr>
                 <w:rStyle w:val="Hipervnculo"/>
@@ -1594,6 +1603,7 @@
               <w:rPr>
                 <w:rFonts w:eastAsiaTheme="minorEastAsia"/>
                 <w:noProof/>
+                <w:lang w:val="es-MX" w:eastAsia="es-MX"/>
               </w:rPr>
               <w:tab/>
             </w:r>
@@ -1624,7 +1634,7 @@
                 <w:noProof/>
                 <w:webHidden/>
               </w:rPr>
-              <w:instrText xml:space="preserve"> PAGEREF _Toc8215464 \h </w:instrText>
+              <w:instrText xml:space="preserve"> PAGEREF _Toc23451296 \h </w:instrText>
             </w:r>
             <w:r>
               <w:rPr>
@@ -1644,7 +1654,7 @@
                 <w:noProof/>
                 <w:webHidden/>
               </w:rPr>
-              <w:t>4</w:t>
+              <w:t>5</w:t>
             </w:r>
             <w:r>
               <w:rPr>
@@ -1665,9 +1675,10 @@
             <w:rPr>
               <w:rFonts w:eastAsiaTheme="minorEastAsia"/>
               <w:noProof/>
+              <w:lang w:val="es-MX" w:eastAsia="es-MX"/>
             </w:rPr>
           </w:pPr>
-          <w:hyperlink w:anchor="_Toc8215465" w:history="1">
+          <w:hyperlink w:anchor="_Toc23451297" w:history="1">
             <w:r>
               <w:rPr>
                 <w:rStyle w:val="Hipervnculo"/>
@@ -1680,6 +1691,7 @@
               <w:rPr>
                 <w:rFonts w:eastAsiaTheme="minorEastAsia"/>
                 <w:noProof/>
+                <w:lang w:val="es-MX" w:eastAsia="es-MX"/>
               </w:rPr>
               <w:tab/>
             </w:r>
@@ -1710,7 +1722,7 @@
                 <w:noProof/>
                 <w:webHidden/>
               </w:rPr>
-              <w:instrText xml:space="preserve"> PAGEREF _Toc8215465 \h </w:instrText>
+              <w:instrText xml:space="preserve"> PAGEREF _Toc23451297 \h </w:instrText>
             </w:r>
             <w:r>
               <w:rPr>
@@ -1730,7 +1742,7 @@
                 <w:noProof/>
                 <w:webHidden/>
               </w:rPr>
-              <w:t>4</w:t>
+              <w:t>5</w:t>
             </w:r>
             <w:r>
               <w:rPr>
@@ -1751,9 +1763,10 @@
             <w:rPr>
               <w:rFonts w:eastAsiaTheme="minorEastAsia"/>
               <w:noProof/>
+              <w:lang w:val="es-MX" w:eastAsia="es-MX"/>
             </w:rPr>
           </w:pPr>
-          <w:hyperlink w:anchor="_Toc8215466" w:history="1">
+          <w:hyperlink w:anchor="_Toc23451298" w:history="1">
             <w:r>
               <w:rPr>
                 <w:rStyle w:val="Hipervnculo"/>
@@ -1766,6 +1779,7 @@
               <w:rPr>
                 <w:rFonts w:eastAsiaTheme="minorEastAsia"/>
                 <w:noProof/>
+                <w:lang w:val="es-MX" w:eastAsia="es-MX"/>
               </w:rPr>
               <w:tab/>
             </w:r>
@@ -1796,7 +1810,7 @@
                 <w:noProof/>
                 <w:webHidden/>
               </w:rPr>
-              <w:instrText xml:space="preserve"> PAGEREF _Toc8215466 \h </w:instrText>
+              <w:instrText xml:space="preserve"> PAGEREF _Toc23451298 \h </w:instrText>
             </w:r>
             <w:r>
               <w:rPr>
@@ -1816,7 +1830,7 @@
                 <w:noProof/>
                 <w:webHidden/>
               </w:rPr>
-              <w:t>4</w:t>
+              <w:t>6</w:t>
             </w:r>
             <w:r>
               <w:rPr>
@@ -1837,9 +1851,10 @@
             <w:rPr>
               <w:rFonts w:eastAsiaTheme="minorEastAsia"/>
               <w:noProof/>
+              <w:lang w:val="es-MX" w:eastAsia="es-MX"/>
             </w:rPr>
           </w:pPr>
-          <w:hyperlink w:anchor="_Toc8215467" w:history="1">
+          <w:hyperlink w:anchor="_Toc23451299" w:history="1">
             <w:r>
               <w:rPr>
                 <w:rStyle w:val="Hipervnculo"/>
@@ -1852,6 +1867,7 @@
               <w:rPr>
                 <w:rFonts w:eastAsiaTheme="minorEastAsia"/>
                 <w:noProof/>
+                <w:lang w:val="es-MX" w:eastAsia="es-MX"/>
               </w:rPr>
               <w:tab/>
             </w:r>
@@ -1882,7 +1898,7 @@
                 <w:noProof/>
                 <w:webHidden/>
               </w:rPr>
-              <w:instrText xml:space="preserve"> PAGEREF _Toc8215467 \h </w:instrText>
+              <w:instrText xml:space="preserve"> PAGEREF _Toc23451299 \h </w:instrText>
             </w:r>
             <w:r>
               <w:rPr>
@@ -1902,7 +1918,7 @@
                 <w:noProof/>
                 <w:webHidden/>
               </w:rPr>
-              <w:t>5</w:t>
+              <w:t>6</w:t>
             </w:r>
             <w:r>
               <w:rPr>
@@ -1923,9 +1939,10 @@
             <w:rPr>
               <w:rFonts w:eastAsiaTheme="minorEastAsia"/>
               <w:noProof/>
+              <w:lang w:val="es-MX" w:eastAsia="es-MX"/>
             </w:rPr>
           </w:pPr>
-          <w:hyperlink w:anchor="_Toc8215468" w:history="1">
+          <w:hyperlink w:anchor="_Toc23451300" w:history="1">
             <w:r>
               <w:rPr>
                 <w:rStyle w:val="Hipervnculo"/>
@@ -1937,6 +1954,7 @@
               <w:rPr>
                 <w:rFonts w:eastAsiaTheme="minorEastAsia"/>
                 <w:noProof/>
+                <w:lang w:val="es-MX" w:eastAsia="es-MX"/>
               </w:rPr>
               <w:tab/>
             </w:r>
@@ -1966,7 +1984,7 @@
                 <w:noProof/>
                 <w:webHidden/>
               </w:rPr>
-              <w:instrText xml:space="preserve"> PAGEREF _Toc8215468 \h </w:instrText>
+              <w:instrText xml:space="preserve"> PAGEREF _Toc23451300 \h </w:instrText>
             </w:r>
             <w:r>
               <w:rPr>
@@ -1986,7 +2004,7 @@
                 <w:noProof/>
                 <w:webHidden/>
               </w:rPr>
-              <w:t>6</w:t>
+              <w:t>9</w:t>
             </w:r>
             <w:r>
               <w:rPr>
@@ -2007,9 +2025,10 @@
             <w:rPr>
               <w:rFonts w:eastAsiaTheme="minorEastAsia"/>
               <w:noProof/>
+              <w:lang w:val="es-MX" w:eastAsia="es-MX"/>
             </w:rPr>
           </w:pPr>
-          <w:hyperlink w:anchor="_Toc8215469" w:history="1">
+          <w:hyperlink w:anchor="_Toc23451301" w:history="1">
             <w:r>
               <w:rPr>
                 <w:rStyle w:val="Hipervnculo"/>
@@ -2022,6 +2041,7 @@
               <w:rPr>
                 <w:rFonts w:eastAsiaTheme="minorEastAsia"/>
                 <w:noProof/>
+                <w:lang w:val="es-MX" w:eastAsia="es-MX"/>
               </w:rPr>
               <w:tab/>
             </w:r>
@@ -2052,7 +2072,7 @@
                 <w:noProof/>
                 <w:webHidden/>
               </w:rPr>
-              <w:instrText xml:space="preserve"> PAGEREF _Toc8215469 \h </w:instrText>
+              <w:instrText xml:space="preserve"> PAGEREF _Toc23451301 \h </w:instrText>
             </w:r>
             <w:r>
               <w:rPr>
@@ -2072,7 +2092,7 @@
                 <w:noProof/>
                 <w:webHidden/>
               </w:rPr>
-              <w:t>6</w:t>
+              <w:t>10</w:t>
             </w:r>
             <w:r>
               <w:rPr>
@@ -2093,9 +2113,10 @@
             <w:rPr>
               <w:rFonts w:eastAsiaTheme="minorEastAsia"/>
               <w:noProof/>
+              <w:lang w:val="es-MX" w:eastAsia="es-MX"/>
             </w:rPr>
           </w:pPr>
-          <w:hyperlink w:anchor="_Toc8215470" w:history="1">
+          <w:hyperlink w:anchor="_Toc23451302" w:history="1">
             <w:r>
               <w:rPr>
                 <w:rStyle w:val="Hipervnculo"/>
@@ -2108,6 +2129,7 @@
               <w:rPr>
                 <w:rFonts w:eastAsiaTheme="minorEastAsia"/>
                 <w:noProof/>
+                <w:lang w:val="es-MX" w:eastAsia="es-MX"/>
               </w:rPr>
               <w:tab/>
             </w:r>
@@ -2138,7 +2160,7 @@
                 <w:noProof/>
                 <w:webHidden/>
               </w:rPr>
-              <w:instrText xml:space="preserve"> PAGEREF _Toc8215470 \h </w:instrText>
+              <w:instrText xml:space="preserve"> PAGEREF _Toc23451302 \h </w:instrText>
             </w:r>
             <w:r>
               <w:rPr>
@@ -2158,7 +2180,7 @@
                 <w:noProof/>
                 <w:webHidden/>
               </w:rPr>
-              <w:t>6</w:t>
+              <w:t>10</w:t>
             </w:r>
             <w:r>
               <w:rPr>
@@ -2179,9 +2201,10 @@
             <w:rPr>
               <w:rFonts w:eastAsiaTheme="minorEastAsia"/>
               <w:noProof/>
+              <w:lang w:val="es-MX" w:eastAsia="es-MX"/>
             </w:rPr>
           </w:pPr>
-          <w:hyperlink w:anchor="_Toc8215471" w:history="1">
+          <w:hyperlink w:anchor="_Toc23451303" w:history="1">
             <w:r>
               <w:rPr>
                 <w:rStyle w:val="Hipervnculo"/>
@@ -2194,6 +2217,7 @@
               <w:rPr>
                 <w:rFonts w:eastAsiaTheme="minorEastAsia"/>
                 <w:noProof/>
+                <w:lang w:val="es-MX" w:eastAsia="es-MX"/>
               </w:rPr>
               <w:tab/>
             </w:r>
@@ -2224,7 +2248,7 @@
                 <w:noProof/>
                 <w:webHidden/>
               </w:rPr>
-              <w:instrText xml:space="preserve"> PAGEREF _Toc8215471 \h </w:instrText>
+              <w:instrText xml:space="preserve"> PAGEREF _Toc23451303 \h </w:instrText>
             </w:r>
             <w:r>
               <w:rPr>
@@ -2244,7 +2268,7 @@
                 <w:noProof/>
                 <w:webHidden/>
               </w:rPr>
-              <w:t>6</w:t>
+              <w:t>10</w:t>
             </w:r>
             <w:r>
               <w:rPr>
@@ -2265,9 +2289,10 @@
             <w:rPr>
               <w:rFonts w:eastAsiaTheme="minorEastAsia"/>
               <w:noProof/>
+              <w:lang w:val="es-MX" w:eastAsia="es-MX"/>
             </w:rPr>
           </w:pPr>
-          <w:hyperlink w:anchor="_Toc8215472" w:history="1">
+          <w:hyperlink w:anchor="_Toc23451304" w:history="1">
             <w:r>
               <w:rPr>
                 <w:rStyle w:val="Hipervnculo"/>
@@ -2280,6 +2305,7 @@
               <w:rPr>
                 <w:rFonts w:eastAsiaTheme="minorEastAsia"/>
                 <w:noProof/>
+                <w:lang w:val="es-MX" w:eastAsia="es-MX"/>
               </w:rPr>
               <w:tab/>
             </w:r>
@@ -2310,7 +2336,7 @@
                 <w:noProof/>
                 <w:webHidden/>
               </w:rPr>
-              <w:instrText xml:space="preserve"> PAGEREF _Toc8215472 \h </w:instrText>
+              <w:instrText xml:space="preserve"> PAGEREF _Toc23451304 \h </w:instrText>
             </w:r>
             <w:r>
               <w:rPr>
@@ -2330,7 +2356,7 @@
                 <w:noProof/>
                 <w:webHidden/>
               </w:rPr>
-              <w:t>7</w:t>
+              <w:t>10</w:t>
             </w:r>
             <w:r>
               <w:rPr>
@@ -2351,9 +2377,10 @@
             <w:rPr>
               <w:rFonts w:eastAsiaTheme="minorEastAsia"/>
               <w:noProof/>
+              <w:lang w:val="es-MX" w:eastAsia="es-MX"/>
             </w:rPr>
           </w:pPr>
-          <w:hyperlink w:anchor="_Toc8215473" w:history="1">
+          <w:hyperlink w:anchor="_Toc23451305" w:history="1">
             <w:r>
               <w:rPr>
                 <w:rStyle w:val="Hipervnculo"/>
@@ -2365,6 +2392,7 @@
               <w:rPr>
                 <w:rFonts w:eastAsiaTheme="minorEastAsia"/>
                 <w:noProof/>
+                <w:lang w:val="es-MX" w:eastAsia="es-MX"/>
               </w:rPr>
               <w:tab/>
             </w:r>
@@ -2394,7 +2422,7 @@
                 <w:noProof/>
                 <w:webHidden/>
               </w:rPr>
-              <w:instrText xml:space="preserve"> PAGEREF _Toc8215473 \h </w:instrText>
+              <w:instrText xml:space="preserve"> PAGEREF _Toc23451305 \h </w:instrText>
             </w:r>
             <w:r>
               <w:rPr>
@@ -2414,7 +2442,7 @@
                 <w:noProof/>
                 <w:webHidden/>
               </w:rPr>
-              <w:t>7</w:t>
+              <w:t>10</w:t>
             </w:r>
             <w:r>
               <w:rPr>
@@ -2435,9 +2463,10 @@
             <w:rPr>
               <w:rFonts w:eastAsiaTheme="minorEastAsia"/>
               <w:noProof/>
+              <w:lang w:val="es-MX" w:eastAsia="es-MX"/>
             </w:rPr>
           </w:pPr>
-          <w:hyperlink w:anchor="_Toc8215474" w:history="1">
+          <w:hyperlink w:anchor="_Toc23451306" w:history="1">
             <w:r>
               <w:rPr>
                 <w:rStyle w:val="Hipervnculo"/>
@@ -2449,6 +2478,7 @@
               <w:rPr>
                 <w:rFonts w:eastAsiaTheme="minorEastAsia"/>
                 <w:noProof/>
+                <w:lang w:val="es-MX" w:eastAsia="es-MX"/>
               </w:rPr>
               <w:tab/>
             </w:r>
@@ -2478,7 +2508,7 @@
                 <w:noProof/>
                 <w:webHidden/>
               </w:rPr>
-              <w:instrText xml:space="preserve"> PAGEREF _Toc8215474 \h </w:instrText>
+              <w:instrText xml:space="preserve"> PAGEREF _Toc23451306 \h </w:instrText>
             </w:r>
             <w:r>
               <w:rPr>
@@ -2498,7 +2528,93 @@
                 <w:noProof/>
                 <w:webHidden/>
               </w:rPr>
-              <w:t>7</w:t>
+              <w:t>11</w:t>
+            </w:r>
+            <w:r>
+              <w:rPr>
+                <w:noProof/>
+                <w:webHidden/>
+              </w:rPr>
+              <w:fldChar w:fldCharType="end"/>
+            </w:r>
+          </w:hyperlink>
+        </w:p>
+        <w:p>
+          <w:pPr>
+            <w:pStyle w:val="TDC1"/>
+            <w:tabs>
+              <w:tab w:val="left" w:pos="660"/>
+              <w:tab w:val="right" w:leader="dot" w:pos="9350"/>
+            </w:tabs>
+            <w:rPr>
+              <w:rFonts w:eastAsiaTheme="minorEastAsia"/>
+              <w:noProof/>
+              <w:lang w:val="es-MX" w:eastAsia="es-MX"/>
+            </w:rPr>
+          </w:pPr>
+          <w:hyperlink w:anchor="_Toc23451307" w:history="1">
+            <w:r>
+              <w:rPr>
+                <w:rStyle w:val="Hipervnculo"/>
+                <w:noProof/>
+              </w:rPr>
+              <w:t>11.</w:t>
+            </w:r>
+            <w:r>
+              <w:rPr>
+                <w:rFonts w:eastAsiaTheme="minorEastAsia"/>
+                <w:noProof/>
+                <w:lang w:val="es-MX" w:eastAsia="es-MX"/>
+              </w:rPr>
+              <w:tab/>
+            </w:r>
+            <w:r>
+              <w:rPr>
+                <w:rStyle w:val="Hipervnculo"/>
+                <w:noProof/>
+              </w:rPr>
+              <w:t>Release</w:t>
+            </w:r>
+            <w:r>
+              <w:rPr>
+                <w:noProof/>
+                <w:webHidden/>
+              </w:rPr>
+              <w:tab/>
+            </w:r>
+            <w:r>
+              <w:rPr>
+                <w:noProof/>
+                <w:webHidden/>
+              </w:rPr>
+              <w:fldChar w:fldCharType="begin"/>
+            </w:r>
+            <w:r>
+              <w:rPr>
+                <w:noProof/>
+                <w:webHidden/>
+              </w:rPr>
+              <w:instrText xml:space="preserve"> PAGEREF _Toc23451307 \h </w:instrText>
+            </w:r>
+            <w:r>
+              <w:rPr>
+                <w:noProof/>
+                <w:webHidden/>
+              </w:rPr>
+            </w:r>
+            <w:r>
+              <w:rPr>
+                <w:noProof/>
+                <w:webHidden/>
+              </w:rPr>
+              <w:fldChar w:fldCharType="separate"/>
+            </w:r>
+            <w:r>
+              <w:rPr>
+                <w:noProof/>
+                <w:webHidden/>
+              </w:rPr>
+              <w:t>11</w:t>
             </w:r>
             <w:r>
               <w:rPr>
@@ -2519,20 +2635,22 @@
             <w:rPr>
               <w:rFonts w:eastAsiaTheme="minorEastAsia"/>
               <w:noProof/>
+              <w:lang w:val="es-MX" w:eastAsia="es-MX"/>
             </w:rPr>
           </w:pPr>
-          <w:hyperlink w:anchor="_Toc8215475" w:history="1">
+          <w:hyperlink w:anchor="_Toc23451308" w:history="1">
             <w:r>
               <w:rPr>
                 <w:rStyle w:val="Hipervnculo"/>
                 <w:noProof/>
               </w:rPr>
-              <w:t>10.3.</w:t>
+              <w:t>11.1.</w:t>
             </w:r>
             <w:r>
               <w:rPr>
                 <w:rFonts w:eastAsiaTheme="minorEastAsia"/>
                 <w:noProof/>
+                <w:lang w:val="es-MX" w:eastAsia="es-MX"/>
               </w:rPr>
               <w:tab/>
             </w:r>
@@ -2541,7 +2659,7 @@
                 <w:rStyle w:val="Hipervnculo"/>
                 <w:noProof/>
               </w:rPr>
-              <w:t>Cyclomatic Complexity Redundance index</w:t>
+              <w:t>Software Development Folder</w:t>
             </w:r>
             <w:r>
               <w:rPr>
@@ -2562,7 +2680,7 @@
                 <w:noProof/>
                 <w:webHidden/>
               </w:rPr>
-              <w:instrText xml:space="preserve"> PAGEREF _Toc8215475 \h </w:instrText>
+              <w:instrText xml:space="preserve"> PAGEREF _Toc23451308 \h </w:instrText>
             </w:r>
             <w:r>
               <w:rPr>
@@ -2582,7 +2700,93 @@
                 <w:noProof/>
                 <w:webHidden/>
               </w:rPr>
-              <w:t>7</w:t>
+              <w:t>11</w:t>
+            </w:r>
+            <w:r>
+              <w:rPr>
+                <w:noProof/>
+                <w:webHidden/>
+              </w:rPr>
+              <w:fldChar w:fldCharType="end"/>
+            </w:r>
+          </w:hyperlink>
+        </w:p>
+        <w:p>
+          <w:pPr>
+            <w:pStyle w:val="TDC2"/>
+            <w:tabs>
+              <w:tab w:val="left" w:pos="1100"/>
+              <w:tab w:val="right" w:leader="dot" w:pos="9350"/>
+            </w:tabs>
+            <w:rPr>
+              <w:rFonts w:eastAsiaTheme="minorEastAsia"/>
+              <w:noProof/>
+              <w:lang w:val="es-MX" w:eastAsia="es-MX"/>
+            </w:rPr>
+          </w:pPr>
+          <w:hyperlink w:anchor="_Toc23451309" w:history="1">
+            <w:r>
+              <w:rPr>
+                <w:rStyle w:val="Hipervnculo"/>
+                <w:noProof/>
+              </w:rPr>
+              <w:t>11.2.</w:t>
+            </w:r>
+            <w:r>
+              <w:rPr>
+                <w:rFonts w:eastAsiaTheme="minorEastAsia"/>
+                <w:noProof/>
+                <w:lang w:val="es-MX" w:eastAsia="es-MX"/>
+              </w:rPr>
+              <w:tab/>
+            </w:r>
+            <w:r>
+              <w:rPr>
+                <w:rStyle w:val="Hipervnculo"/>
+                <w:noProof/>
+              </w:rPr>
+              <w:t>Throughput and Flash and RAM measurement</w:t>
+            </w:r>
+            <w:r>
+              <w:rPr>
+                <w:noProof/>
+                <w:webHidden/>
+              </w:rPr>
+              <w:tab/>
+            </w:r>
+            <w:r>
+              <w:rPr>
+                <w:noProof/>
+                <w:webHidden/>
+              </w:rPr>
+              <w:fldChar w:fldCharType="begin"/>
+            </w:r>
+            <w:r>
+              <w:rPr>
+                <w:noProof/>
+                <w:webHidden/>
+              </w:rPr>
+              <w:instrText xml:space="preserve"> PAGEREF _Toc23451309 \h </w:instrText>
+            </w:r>
+            <w:r>
+              <w:rPr>
+                <w:noProof/>
+                <w:webHidden/>
+              </w:rPr>
+            </w:r>
+            <w:r>
+              <w:rPr>
+                <w:noProof/>
+                <w:webHidden/>
+              </w:rPr>
+              <w:fldChar w:fldCharType="separate"/>
+            </w:r>
+            <w:r>
+              <w:rPr>
+                <w:noProof/>
+                <w:webHidden/>
+              </w:rPr>
+              <w:t>11</w:t>
             </w:r>
             <w:r>
               <w:rPr>
@@ -2603,20 +2807,22 @@
             <w:rPr>
               <w:rFonts w:eastAsiaTheme="minorEastAsia"/>
               <w:noProof/>
+              <w:lang w:val="es-MX" w:eastAsia="es-MX"/>
             </w:rPr>
           </w:pPr>
-          <w:hyperlink w:anchor="_Toc8215476" w:history="1">
+          <w:hyperlink w:anchor="_Toc23451310" w:history="1">
             <w:r>
               <w:rPr>
                 <w:rStyle w:val="Hipervnculo"/>
                 <w:noProof/>
               </w:rPr>
-              <w:t>11.</w:t>
+              <w:t>12.</w:t>
             </w:r>
             <w:r>
               <w:rPr>
                 <w:rFonts w:eastAsiaTheme="minorEastAsia"/>
                 <w:noProof/>
+                <w:lang w:val="es-MX" w:eastAsia="es-MX"/>
               </w:rPr>
               <w:tab/>
             </w:r>
@@ -2625,7 +2831,7 @@
                 <w:rStyle w:val="Hipervnculo"/>
                 <w:noProof/>
               </w:rPr>
-              <w:t>Release</w:t>
+              <w:t>Results</w:t>
             </w:r>
             <w:r>
               <w:rPr>
@@ -2646,7 +2852,7 @@
                 <w:noProof/>
                 <w:webHidden/>
               </w:rPr>
-              <w:instrText xml:space="preserve"> PAGEREF _Toc8215476 \h </w:instrText>
+              <w:instrText xml:space="preserve"> PAGEREF _Toc23451310 \h </w:instrText>
             </w:r>
             <w:r>
               <w:rPr>
@@ -2666,343 +2872,7 @@
                 <w:noProof/>
                 <w:webHidden/>
               </w:rPr>
-              <w:t>8</w:t>
-            </w:r>
-            <w:r>
-              <w:rPr>
-                <w:noProof/>
-                <w:webHidden/>
-              </w:rPr>
-              <w:fldChar w:fldCharType="end"/>
-            </w:r>
-          </w:hyperlink>
-        </w:p>
-        <w:p>
-          <w:pPr>
-            <w:pStyle w:val="TDC2"/>
-            <w:tabs>
-              <w:tab w:val="left" w:pos="1100"/>
-              <w:tab w:val="right" w:leader="dot" w:pos="9350"/>
-            </w:tabs>
-            <w:rPr>
-              <w:rFonts w:eastAsiaTheme="minorEastAsia"/>
-              <w:noProof/>
-            </w:rPr>
-          </w:pPr>
-          <w:hyperlink w:anchor="_Toc8215477" w:history="1">
-            <w:r>
-              <w:rPr>
-                <w:rStyle w:val="Hipervnculo"/>
-                <w:noProof/>
-              </w:rPr>
-              <w:t>11.1.</w:t>
-            </w:r>
-            <w:r>
-              <w:rPr>
-                <w:rFonts w:eastAsiaTheme="minorEastAsia"/>
-                <w:noProof/>
-              </w:rPr>
-              <w:tab/>
-            </w:r>
-            <w:r>
-              <w:rPr>
-                <w:rStyle w:val="Hipervnculo"/>
-                <w:noProof/>
-              </w:rPr>
-              <w:t>Software Development Folder</w:t>
-            </w:r>
-            <w:r>
-              <w:rPr>
-                <w:noProof/>
-                <w:webHidden/>
-              </w:rPr>
-              <w:tab/>
-            </w:r>
-            <w:r>
-              <w:rPr>
-                <w:noProof/>
-                <w:webHidden/>
-              </w:rPr>
-              <w:fldChar w:fldCharType="begin"/>
-            </w:r>
-            <w:r>
-              <w:rPr>
-                <w:noProof/>
-                <w:webHidden/>
-              </w:rPr>
-              <w:instrText xml:space="preserve"> PAGEREF _Toc8215477 \h </w:instrText>
-            </w:r>
-            <w:r>
-              <w:rPr>
-                <w:noProof/>
-                <w:webHidden/>
-              </w:rPr>
-            </w:r>
-            <w:r>
-              <w:rPr>
-                <w:noProof/>
-                <w:webHidden/>
-              </w:rPr>
-              <w:fldChar w:fldCharType="separate"/>
-            </w:r>
-            <w:r>
-              <w:rPr>
-                <w:noProof/>
-                <w:webHidden/>
-              </w:rPr>
-              <w:t>8</w:t>
-            </w:r>
-            <w:r>
-              <w:rPr>
-                <w:noProof/>
-                <w:webHidden/>
-              </w:rPr>
-              <w:fldChar w:fldCharType="end"/>
-            </w:r>
-          </w:hyperlink>
-        </w:p>
-        <w:p>
-          <w:pPr>
-            <w:pStyle w:val="TDC2"/>
-            <w:tabs>
-              <w:tab w:val="left" w:pos="1100"/>
-              <w:tab w:val="right" w:leader="dot" w:pos="9350"/>
-            </w:tabs>
-            <w:rPr>
-              <w:rFonts w:eastAsiaTheme="minorEastAsia"/>
-              <w:noProof/>
-            </w:rPr>
-          </w:pPr>
-          <w:hyperlink w:anchor="_Toc8215478" w:history="1">
-            <w:r>
-              <w:rPr>
-                <w:rStyle w:val="Hipervnculo"/>
-                <w:noProof/>
-              </w:rPr>
-              <w:t>11.2.</w:t>
-            </w:r>
-            <w:r>
-              <w:rPr>
-                <w:rFonts w:eastAsiaTheme="minorEastAsia"/>
-                <w:noProof/>
-              </w:rPr>
-              <w:tab/>
-            </w:r>
-            <w:r>
-              <w:rPr>
-                <w:rStyle w:val="Hipervnculo"/>
-                <w:noProof/>
-              </w:rPr>
-              <w:t>Integration Tests Strategy</w:t>
-            </w:r>
-            <w:r>
-              <w:rPr>
-                <w:noProof/>
-                <w:webHidden/>
-              </w:rPr>
-              <w:tab/>
-            </w:r>
-            <w:r>
-              <w:rPr>
-                <w:noProof/>
-                <w:webHidden/>
-              </w:rPr>
-              <w:fldChar w:fldCharType="begin"/>
-            </w:r>
-            <w:r>
-              <w:rPr>
-                <w:noProof/>
-                <w:webHidden/>
-              </w:rPr>
-              <w:instrText xml:space="preserve"> PAGEREF _Toc8215478 \h </w:instrText>
-            </w:r>
-            <w:r>
-              <w:rPr>
-                <w:noProof/>
-                <w:webHidden/>
-              </w:rPr>
-            </w:r>
-            <w:r>
-              <w:rPr>
-                <w:noProof/>
-                <w:webHidden/>
-              </w:rPr>
-              <w:fldChar w:fldCharType="separate"/>
-            </w:r>
-            <w:r>
-              <w:rPr>
-                <w:noProof/>
-                <w:webHidden/>
-              </w:rPr>
-              <w:t>8</w:t>
-            </w:r>
-            <w:r>
-              <w:rPr>
-                <w:noProof/>
-                <w:webHidden/>
-              </w:rPr>
-              <w:fldChar w:fldCharType="end"/>
-            </w:r>
-          </w:hyperlink>
-        </w:p>
-        <w:p>
-          <w:pPr>
-            <w:pStyle w:val="TDC2"/>
-            <w:tabs>
-              <w:tab w:val="left" w:pos="1100"/>
-              <w:tab w:val="right" w:leader="dot" w:pos="9350"/>
-            </w:tabs>
-            <w:rPr>
-              <w:rFonts w:eastAsiaTheme="minorEastAsia"/>
-              <w:noProof/>
-            </w:rPr>
-          </w:pPr>
-          <w:hyperlink w:anchor="_Toc8215479" w:history="1">
-            <w:r>
-              <w:rPr>
-                <w:rStyle w:val="Hipervnculo"/>
-                <w:noProof/>
-              </w:rPr>
-              <w:t>11.3.</w:t>
-            </w:r>
-            <w:r>
-              <w:rPr>
-                <w:rFonts w:eastAsiaTheme="minorEastAsia"/>
-                <w:noProof/>
-              </w:rPr>
-              <w:tab/>
-            </w:r>
-            <w:r>
-              <w:rPr>
-                <w:rStyle w:val="Hipervnculo"/>
-                <w:noProof/>
-              </w:rPr>
-              <w:t>Validation Testing / Functional Testing</w:t>
-            </w:r>
-            <w:r>
-              <w:rPr>
-                <w:noProof/>
-                <w:webHidden/>
-              </w:rPr>
-              <w:tab/>
-            </w:r>
-            <w:r>
-              <w:rPr>
-                <w:noProof/>
-                <w:webHidden/>
-              </w:rPr>
-              <w:fldChar w:fldCharType="begin"/>
-            </w:r>
-            <w:r>
-              <w:rPr>
-                <w:noProof/>
-                <w:webHidden/>
-              </w:rPr>
-              <w:instrText xml:space="preserve"> PAGEREF _Toc8215479 \h </w:instrText>
-            </w:r>
-            <w:r>
-              <w:rPr>
-                <w:noProof/>
-                <w:webHidden/>
-              </w:rPr>
-            </w:r>
-            <w:r>
-              <w:rPr>
-                <w:noProof/>
-                <w:webHidden/>
-              </w:rPr>
-              <w:fldChar w:fldCharType="separate"/>
-            </w:r>
-            <w:r>
-              <w:rPr>
-                <w:noProof/>
-                <w:webHidden/>
-              </w:rPr>
-              <w:t>8</w:t>
-            </w:r>
-            <w:r>
-              <w:rPr>
-                <w:noProof/>
-                <w:webHidden/>
-              </w:rPr>
-              <w:fldChar w:fldCharType="end"/>
-            </w:r>
-          </w:hyperlink>
-        </w:p>
-        <w:p>
-          <w:pPr>
-            <w:pStyle w:val="TDC2"/>
-            <w:tabs>
-              <w:tab w:val="left" w:pos="1100"/>
-              <w:tab w:val="right" w:leader="dot" w:pos="9350"/>
-            </w:tabs>
-            <w:rPr>
-              <w:rFonts w:eastAsiaTheme="minorEastAsia"/>
-              <w:noProof/>
-            </w:rPr>
-          </w:pPr>
-          <w:hyperlink w:anchor="_Toc8215480" w:history="1">
-            <w:r>
-              <w:rPr>
-                <w:rStyle w:val="Hipervnculo"/>
-                <w:noProof/>
-              </w:rPr>
-              <w:t>11.4.</w:t>
-            </w:r>
-            <w:r>
-              <w:rPr>
-                <w:rFonts w:eastAsiaTheme="minorEastAsia"/>
-                <w:noProof/>
-              </w:rPr>
-              <w:tab/>
-            </w:r>
-            <w:r>
-              <w:rPr>
-                <w:rStyle w:val="Hipervnculo"/>
-                <w:noProof/>
-              </w:rPr>
-              <w:t>Throughput and Flash and RAM measurement</w:t>
-            </w:r>
-            <w:r>
-              <w:rPr>
-                <w:noProof/>
-                <w:webHidden/>
-              </w:rPr>
-              <w:tab/>
-            </w:r>
-            <w:r>
-              <w:rPr>
-                <w:noProof/>
-                <w:webHidden/>
-              </w:rPr>
-              <w:fldChar w:fldCharType="begin"/>
-            </w:r>
-            <w:r>
-              <w:rPr>
-                <w:noProof/>
-                <w:webHidden/>
-              </w:rPr>
-              <w:instrText xml:space="preserve"> PAGEREF _Toc8215480 \h </w:instrText>
-            </w:r>
-            <w:r>
-              <w:rPr>
-                <w:noProof/>
-                <w:webHidden/>
-              </w:rPr>
-            </w:r>
-            <w:r>
-              <w:rPr>
-                <w:noProof/>
-                <w:webHidden/>
-              </w:rPr>
-              <w:fldChar w:fldCharType="separate"/>
-            </w:r>
-            <w:r>
-              <w:rPr>
-                <w:noProof/>
-                <w:webHidden/>
-              </w:rPr>
-              <w:t>9</w:t>
+              <w:t>12</w:t>
             </w:r>
             <w:r>
               <w:rPr>
@@ -3023,20 +2893,22 @@
             <w:rPr>
               <w:rFonts w:eastAsiaTheme="minorEastAsia"/>
               <w:noProof/>
+              <w:lang w:val="es-MX" w:eastAsia="es-MX"/>
             </w:rPr>
           </w:pPr>
-          <w:hyperlink w:anchor="_Toc8215481" w:history="1">
+          <w:hyperlink w:anchor="_Toc23451311" w:history="1">
             <w:r>
               <w:rPr>
                 <w:rStyle w:val="Hipervnculo"/>
                 <w:noProof/>
               </w:rPr>
-              <w:t>12.</w:t>
+              <w:t>13.</w:t>
             </w:r>
             <w:r>
               <w:rPr>
                 <w:rFonts w:eastAsiaTheme="minorEastAsia"/>
                 <w:noProof/>
+                <w:lang w:val="es-MX" w:eastAsia="es-MX"/>
               </w:rPr>
               <w:tab/>
             </w:r>
@@ -3045,7 +2917,7 @@
                 <w:rStyle w:val="Hipervnculo"/>
                 <w:noProof/>
               </w:rPr>
-              <w:t>Results</w:t>
+              <w:t>Lessons Learned</w:t>
             </w:r>
             <w:r>
               <w:rPr>
@@ -3066,7 +2938,7 @@
                 <w:noProof/>
                 <w:webHidden/>
               </w:rPr>
-              <w:instrText xml:space="preserve"> PAGEREF _Toc8215481 \h </w:instrText>
+              <w:instrText xml:space="preserve"> PAGEREF _Toc23451311 \h </w:instrText>
             </w:r>
             <w:r>
               <w:rPr>
@@ -3086,91 +2958,7 @@
                 <w:noProof/>
                 <w:webHidden/>
               </w:rPr>
-              <w:t>9</w:t>
-            </w:r>
-            <w:r>
-              <w:rPr>
-                <w:noProof/>
-                <w:webHidden/>
-              </w:rPr>
-              <w:fldChar w:fldCharType="end"/>
-            </w:r>
-          </w:hyperlink>
-        </w:p>
-        <w:p>
-          <w:pPr>
-            <w:pStyle w:val="TDC1"/>
-            <w:tabs>
-              <w:tab w:val="left" w:pos="660"/>
-              <w:tab w:val="right" w:leader="dot" w:pos="9350"/>
-            </w:tabs>
-            <w:rPr>
-              <w:rFonts w:eastAsiaTheme="minorEastAsia"/>
-              <w:noProof/>
-            </w:rPr>
-          </w:pPr>
-          <w:hyperlink w:anchor="_Toc8215482" w:history="1">
-            <w:r>
-              <w:rPr>
-                <w:rStyle w:val="Hipervnculo"/>
-                <w:noProof/>
-              </w:rPr>
-              <w:t>13.</w:t>
-            </w:r>
-            <w:r>
-              <w:rPr>
-                <w:rFonts w:eastAsiaTheme="minorEastAsia"/>
-                <w:noProof/>
-              </w:rPr>
-              <w:tab/>
-            </w:r>
-            <w:r>
-              <w:rPr>
-                <w:rStyle w:val="Hipervnculo"/>
-                <w:noProof/>
-              </w:rPr>
-              <w:t>Lessons Learned</w:t>
-            </w:r>
-            <w:r>
-              <w:rPr>
-                <w:noProof/>
-                <w:webHidden/>
-              </w:rPr>
-              <w:tab/>
-            </w:r>
-            <w:r>
-              <w:rPr>
-                <w:noProof/>
-                <w:webHidden/>
-              </w:rPr>
-              <w:fldChar w:fldCharType="begin"/>
-            </w:r>
-            <w:r>
-              <w:rPr>
-                <w:noProof/>
-                <w:webHidden/>
-              </w:rPr>
-              <w:instrText xml:space="preserve"> PAGEREF _Toc8215482 \h </w:instrText>
-            </w:r>
-            <w:r>
-              <w:rPr>
-                <w:noProof/>
-                <w:webHidden/>
-              </w:rPr>
-            </w:r>
-            <w:r>
-              <w:rPr>
-                <w:noProof/>
-                <w:webHidden/>
-              </w:rPr>
-              <w:fldChar w:fldCharType="separate"/>
-            </w:r>
-            <w:r>
-              <w:rPr>
-                <w:noProof/>
-                <w:webHidden/>
-              </w:rPr>
-              <w:t>9</w:t>
+              <w:t>12</w:t>
             </w:r>
             <w:r>
               <w:rPr>
@@ -3225,7 +3013,7 @@
           <w:lang w:val="es-MX"/>
         </w:rPr>
       </w:pPr>
-      <w:bookmarkStart w:id="2" w:name="_Toc8215463"/>
+      <w:bookmarkStart w:id="3" w:name="_Toc23451295"/>
       <w:r>
         <w:rPr>
           <w:lang w:val="es-MX"/>
@@ -3233,7 +3021,7 @@
         <w:lastRenderedPageBreak/>
         <w:t>Project Scope</w:t>
       </w:r>
-      <w:bookmarkEnd w:id="2"/>
+      <w:bookmarkEnd w:id="3"/>
     </w:p>
     <w:p>
       <w:pPr>
@@ -3381,14 +3169,14 @@
           <w:i/>
         </w:rPr>
       </w:pPr>
-      <w:bookmarkStart w:id="3" w:name="_Hlk23400340"/>
+      <w:bookmarkStart w:id="4" w:name="_Hlk23400340"/>
       <w:r>
         <w:rPr>
           <w:i/>
         </w:rPr>
         <w:t>PROJECT STRUCTURE</w:t>
       </w:r>
-      <w:bookmarkEnd w:id="3"/>
+      <w:bookmarkEnd w:id="4"/>
       <w:r>
         <w:rPr>
           <w:i/>
@@ -3597,7 +3385,15 @@
         <w:jc w:val="both"/>
       </w:pPr>
       <w:r>
-        <w:t>The motor operating time must be determined based on the operating time of the BOUT1 output, between On / Off, at a constant period Δt</w:t>
+        <w:t xml:space="preserve">The motor operating time must be determined based on the operating time of the BOUT1 output, between </w:t>
+      </w:r>
+      <w:proofErr w:type="gramStart"/>
+      <w:r>
+        <w:t>On</w:t>
+      </w:r>
+      <w:proofErr w:type="gramEnd"/>
+      <w:r>
+        <w:t xml:space="preserve"> / Off, at a constant period Δt</w:t>
       </w:r>
       <w:r>
         <w:t>.</w:t>
@@ -3614,7 +3410,15 @@
         <w:jc w:val="both"/>
       </w:pPr>
       <w:r>
-        <w:t>When the ignition time is varied On, the motor speed must be varied. The change in the On time can range from 0%, 25% ... to 100%, depending on the set-point setting.</w:t>
+        <w:t xml:space="preserve">When the ignition time is varied On, the motor speed must be varied. The change in the </w:t>
+      </w:r>
+      <w:proofErr w:type="gramStart"/>
+      <w:r>
+        <w:t>On</w:t>
+      </w:r>
+      <w:proofErr w:type="gramEnd"/>
+      <w:r>
+        <w:t xml:space="preserve"> time can range from 0%, 25% ... to 100%, depending on the set-point setting.</w:t>
       </w:r>
     </w:p>
     <w:p>
@@ -3987,14 +3791,14 @@
           <w:lang w:val="es-MX"/>
         </w:rPr>
       </w:pPr>
-      <w:bookmarkStart w:id="4" w:name="_Toc8215464"/>
+      <w:bookmarkStart w:id="5" w:name="_Toc23451296"/>
       <w:r>
         <w:rPr>
           <w:lang w:val="es-MX"/>
         </w:rPr>
         <w:t>Deliverables</w:t>
       </w:r>
-      <w:bookmarkEnd w:id="4"/>
+      <w:bookmarkEnd w:id="5"/>
     </w:p>
     <w:p>
       <w:pPr>
@@ -4163,14 +3967,14 @@
           <w:lang w:val="es-MX"/>
         </w:rPr>
       </w:pPr>
-      <w:bookmarkStart w:id="5" w:name="_Toc8215465"/>
+      <w:bookmarkStart w:id="6" w:name="_Toc23451297"/>
       <w:r>
         <w:rPr>
           <w:lang w:val="es-MX"/>
         </w:rPr>
         <w:t>Development methodology</w:t>
       </w:r>
-      <w:bookmarkEnd w:id="5"/>
+      <w:bookmarkEnd w:id="6"/>
     </w:p>
     <w:p>
       <w:pPr>
@@ -4429,7 +4233,7 @@
           <w:lang w:val="es-MX"/>
         </w:rPr>
       </w:pPr>
-      <w:bookmarkStart w:id="6" w:name="_Toc8215466"/>
+      <w:bookmarkStart w:id="7" w:name="_Toc23451298"/>
       <w:r>
         <w:rPr>
           <w:lang w:val="es-MX"/>
@@ -4442,7 +4246,7 @@
         </w:rPr>
         <w:t>stimates</w:t>
       </w:r>
-      <w:bookmarkEnd w:id="6"/>
+      <w:bookmarkEnd w:id="7"/>
     </w:p>
     <w:p>
       <w:pPr>
@@ -4949,665 +4753,6 @@
       <w:r>
         <w:t>SW Module unknown.</w:t>
       </w:r>
-    </w:p>
-    <w:p>
-      <w:pPr>
-        <w:pStyle w:val="Prrafodelista"/>
-        <w:numPr>
-          <w:ilvl w:val="0"/>
-          <w:numId w:val="5"/>
-        </w:numPr>
-        <w:spacing w:after="0" w:line="240" w:lineRule="auto"/>
-        <w:jc w:val="both"/>
-        <w:rPr>
-          <w:highlight w:val="yellow"/>
-        </w:rPr>
-      </w:pPr>
-      <w:r>
-        <w:rPr>
-          <w:highlight w:val="yellow"/>
-        </w:rPr>
-        <w:t xml:space="preserve">It </w:t>
-      </w:r>
-      <w:r>
-        <w:rPr>
-          <w:b/>
-          <w:highlight w:val="red"/>
-        </w:rPr>
-        <w:t>SHALL</w:t>
-      </w:r>
-      <w:r>
-        <w:rPr>
-          <w:highlight w:val="yellow"/>
-        </w:rPr>
-        <w:t xml:space="preserve"> </w:t>
-      </w:r>
-      <w:r>
-        <w:rPr>
-          <w:highlight w:val="yellow"/>
-        </w:rPr>
-        <w:t xml:space="preserve">be </w:t>
-      </w:r>
-      <w:r>
-        <w:rPr>
-          <w:highlight w:val="yellow"/>
-        </w:rPr>
-        <w:t>define</w:t>
-      </w:r>
-      <w:r>
-        <w:rPr>
-          <w:highlight w:val="yellow"/>
-        </w:rPr>
-        <w:t>d</w:t>
-      </w:r>
-      <w:r>
-        <w:rPr>
-          <w:highlight w:val="yellow"/>
-        </w:rPr>
-        <w:t xml:space="preserve"> </w:t>
-      </w:r>
-      <w:r>
-        <w:rPr>
-          <w:highlight w:val="yellow"/>
-        </w:rPr>
-        <w:t>all risk</w:t>
-      </w:r>
-      <w:r>
-        <w:rPr>
-          <w:highlight w:val="yellow"/>
-        </w:rPr>
-        <w:t>s</w:t>
-      </w:r>
-      <w:r>
-        <w:rPr>
-          <w:highlight w:val="yellow"/>
-        </w:rPr>
-        <w:t>, remember</w:t>
-      </w:r>
-      <w:r>
-        <w:rPr>
-          <w:highlight w:val="yellow"/>
-        </w:rPr>
-        <w:t xml:space="preserve"> that this is an input for the </w:t>
-      </w:r>
-      <w:r>
-        <w:rPr>
-          <w:highlight w:val="yellow"/>
-        </w:rPr>
-        <w:t>FMEA:</w:t>
-      </w:r>
-    </w:p>
-    <w:p>
-      <w:pPr>
-        <w:pStyle w:val="Prrafodelista"/>
-        <w:numPr>
-          <w:ilvl w:val="1"/>
-          <w:numId w:val="5"/>
-        </w:numPr>
-        <w:spacing w:after="0" w:line="240" w:lineRule="auto"/>
-        <w:jc w:val="both"/>
-        <w:rPr>
-          <w:highlight w:val="yellow"/>
-          <w:lang w:val="es-MX"/>
-        </w:rPr>
-      </w:pPr>
-      <w:r>
-        <w:rPr>
-          <w:highlight w:val="yellow"/>
-        </w:rPr>
-        <w:t>UTEQ holidays.</w:t>
-      </w:r>
-      <w:r>
-        <w:rPr>
-          <w:highlight w:val="yellow"/>
-          <w:lang w:val="es-MX"/>
-        </w:rPr>
-        <w:t xml:space="preserve"> </w:t>
-      </w:r>
-    </w:p>
-    <w:p>
-      <w:pPr>
-        <w:pStyle w:val="Prrafodelista"/>
-        <w:numPr>
-          <w:ilvl w:val="1"/>
-          <w:numId w:val="5"/>
-        </w:numPr>
-        <w:spacing w:after="0" w:line="240" w:lineRule="auto"/>
-        <w:jc w:val="both"/>
-        <w:rPr>
-          <w:highlight w:val="yellow"/>
-        </w:rPr>
-      </w:pPr>
-      <w:r>
-        <w:rPr>
-          <w:highlight w:val="yellow"/>
-        </w:rPr>
-        <w:t>Team is not complete due other projects or trips.</w:t>
-      </w:r>
-    </w:p>
-    <w:p>
-      <w:pPr>
-        <w:pStyle w:val="Prrafodelista"/>
-        <w:numPr>
-          <w:ilvl w:val="1"/>
-          <w:numId w:val="5"/>
-        </w:numPr>
-        <w:spacing w:after="0" w:line="240" w:lineRule="auto"/>
-        <w:jc w:val="both"/>
-        <w:rPr>
-          <w:highlight w:val="yellow"/>
-        </w:rPr>
-      </w:pPr>
-      <w:r>
-        <w:rPr>
-          <w:highlight w:val="yellow"/>
-        </w:rPr>
-        <w:t>New hardware and microcontroller</w:t>
-      </w:r>
-    </w:p>
-    <w:p>
-      <w:pPr>
-        <w:pStyle w:val="Prrafodelista"/>
-        <w:numPr>
-          <w:ilvl w:val="1"/>
-          <w:numId w:val="5"/>
-        </w:numPr>
-        <w:spacing w:after="0" w:line="240" w:lineRule="auto"/>
-        <w:jc w:val="both"/>
-        <w:rPr>
-          <w:highlight w:val="yellow"/>
-        </w:rPr>
-      </w:pPr>
-      <w:r>
-        <w:rPr>
-          <w:highlight w:val="yellow"/>
-        </w:rPr>
-        <w:t>Error in the OS Configuration.</w:t>
-      </w:r>
-    </w:p>
-    <w:p>
-      <w:pPr>
-        <w:pStyle w:val="Prrafodelista"/>
-        <w:numPr>
-          <w:ilvl w:val="1"/>
-          <w:numId w:val="5"/>
-        </w:numPr>
-        <w:spacing w:after="0" w:line="240" w:lineRule="auto"/>
-        <w:jc w:val="both"/>
-        <w:rPr>
-          <w:highlight w:val="yellow"/>
-        </w:rPr>
-      </w:pPr>
-      <w:r>
-        <w:rPr>
-          <w:highlight w:val="yellow"/>
-        </w:rPr>
-        <w:t>Error hardware connection.</w:t>
-      </w:r>
-    </w:p>
-    <w:p>
-      <w:pPr>
-        <w:pStyle w:val="Prrafodelista"/>
-        <w:numPr>
-          <w:ilvl w:val="0"/>
-          <w:numId w:val="3"/>
-        </w:numPr>
-        <w:spacing w:after="0" w:line="240" w:lineRule="auto"/>
-        <w:jc w:val="both"/>
-        <w:rPr>
-          <w:highlight w:val="yellow"/>
-        </w:rPr>
-      </w:pPr>
-      <w:r>
-        <w:rPr>
-          <w:highlight w:val="yellow"/>
-        </w:rPr>
-        <w:t xml:space="preserve">It </w:t>
-      </w:r>
-      <w:r>
-        <w:rPr>
-          <w:b/>
-          <w:highlight w:val="red"/>
-        </w:rPr>
-        <w:t>SHALL</w:t>
-      </w:r>
-      <w:r>
-        <w:rPr>
-          <w:highlight w:val="yellow"/>
-        </w:rPr>
-        <w:t xml:space="preserve"> have a b</w:t>
-      </w:r>
-      <w:r>
-        <w:rPr>
-          <w:highlight w:val="yellow"/>
-        </w:rPr>
-        <w:t xml:space="preserve">reakdown of all task </w:t>
-      </w:r>
-      <w:r>
-        <w:rPr>
-          <w:highlight w:val="yellow"/>
-        </w:rPr>
-        <w:t xml:space="preserve">and activities </w:t>
-      </w:r>
-      <w:r>
-        <w:rPr>
-          <w:highlight w:val="yellow"/>
-        </w:rPr>
-        <w:t xml:space="preserve">that are needed and </w:t>
-      </w:r>
-      <w:r>
-        <w:rPr>
-          <w:highlight w:val="yellow"/>
-        </w:rPr>
-        <w:t>analyze</w:t>
-      </w:r>
-      <w:r>
-        <w:rPr>
-          <w:highlight w:val="yellow"/>
-        </w:rPr>
-        <w:t>d</w:t>
-      </w:r>
-      <w:r>
-        <w:rPr>
-          <w:highlight w:val="yellow"/>
-        </w:rPr>
-        <w:t xml:space="preserve"> </w:t>
-      </w:r>
-      <w:r>
-        <w:rPr>
-          <w:highlight w:val="yellow"/>
-        </w:rPr>
-        <w:t xml:space="preserve">their dependency </w:t>
-      </w:r>
-      <w:r>
-        <w:rPr>
-          <w:highlight w:val="yellow"/>
-        </w:rPr>
-        <w:t>between them, some good examples to estimate are</w:t>
-      </w:r>
-      <w:r>
-        <w:rPr>
-          <w:highlight w:val="yellow"/>
-        </w:rPr>
-        <w:t>:</w:t>
-      </w:r>
-    </w:p>
-    <w:p>
-      <w:pPr>
-        <w:pStyle w:val="Prrafodelista"/>
-        <w:numPr>
-          <w:ilvl w:val="1"/>
-          <w:numId w:val="3"/>
-        </w:numPr>
-        <w:spacing w:after="0" w:line="240" w:lineRule="auto"/>
-        <w:jc w:val="both"/>
-        <w:rPr>
-          <w:b/>
-          <w:highlight w:val="yellow"/>
-        </w:rPr>
-      </w:pPr>
-      <w:r>
-        <w:rPr>
-          <w:b/>
-          <w:highlight w:val="yellow"/>
-        </w:rPr>
-        <w:t>Activities etimated</w:t>
-      </w:r>
-    </w:p>
-    <w:p>
-      <w:pPr>
-        <w:pStyle w:val="Prrafodelista"/>
-        <w:numPr>
-          <w:ilvl w:val="2"/>
-          <w:numId w:val="3"/>
-        </w:numPr>
-        <w:spacing w:after="0" w:line="240" w:lineRule="auto"/>
-        <w:jc w:val="both"/>
-        <w:rPr>
-          <w:highlight w:val="yellow"/>
-        </w:rPr>
-      </w:pPr>
-      <w:r>
-        <w:rPr>
-          <w:b/>
-          <w:highlight w:val="yellow"/>
-        </w:rPr>
-        <w:t>Create and update d</w:t>
-      </w:r>
-      <w:r>
-        <w:rPr>
-          <w:b/>
-          <w:highlight w:val="yellow"/>
-        </w:rPr>
-        <w:t>ocuments</w:t>
-      </w:r>
-      <w:r>
-        <w:rPr>
-          <w:highlight w:val="yellow"/>
-        </w:rPr>
-        <w:t xml:space="preserve"> (design planning verification and so on). Consider the time to create and update documents (SDP, schedule, control code, meetings and peer reviews).</w:t>
-      </w:r>
-    </w:p>
-    <w:p>
-      <w:pPr>
-        <w:pStyle w:val="Prrafodelista"/>
-        <w:numPr>
-          <w:ilvl w:val="2"/>
-          <w:numId w:val="3"/>
-        </w:numPr>
-        <w:spacing w:after="0" w:line="240" w:lineRule="auto"/>
-        <w:jc w:val="both"/>
-        <w:rPr>
-          <w:highlight w:val="yellow"/>
-        </w:rPr>
-      </w:pPr>
-      <w:r>
-        <w:rPr>
-          <w:b/>
-          <w:highlight w:val="yellow"/>
-        </w:rPr>
-        <w:t xml:space="preserve">Create, update and execute </w:t>
-      </w:r>
-      <w:r>
-        <w:rPr>
-          <w:b/>
-          <w:highlight w:val="yellow"/>
-        </w:rPr>
-        <w:t>Verification</w:t>
-      </w:r>
-      <w:r>
-        <w:rPr>
-          <w:highlight w:val="yellow"/>
-        </w:rPr>
-        <w:t xml:space="preserve"> </w:t>
-      </w:r>
-      <w:r>
-        <w:rPr>
-          <w:b/>
-          <w:highlight w:val="yellow"/>
-        </w:rPr>
-        <w:t>Plan</w:t>
-      </w:r>
-      <w:r>
-        <w:rPr>
-          <w:highlight w:val="yellow"/>
-        </w:rPr>
-        <w:t xml:space="preserve"> (white and black test, cyclomatic complexity index calculation, Integration testing, throughput, RAM and FLASH measurement, C99, C11 or other standard evaluation).</w:t>
-      </w:r>
-    </w:p>
-    <w:p>
-      <w:pPr>
-        <w:pStyle w:val="Prrafodelista"/>
-        <w:numPr>
-          <w:ilvl w:val="1"/>
-          <w:numId w:val="3"/>
-        </w:numPr>
-        <w:spacing w:after="0" w:line="240" w:lineRule="auto"/>
-        <w:jc w:val="both"/>
-        <w:rPr>
-          <w:b/>
-          <w:highlight w:val="yellow"/>
-        </w:rPr>
-      </w:pPr>
-      <w:r>
-        <w:rPr>
-          <w:b/>
-          <w:highlight w:val="yellow"/>
-        </w:rPr>
-        <w:t>SW modules estimated</w:t>
-      </w:r>
-    </w:p>
-    <w:p>
-      <w:pPr>
-        <w:pStyle w:val="Prrafodelista"/>
-        <w:numPr>
-          <w:ilvl w:val="2"/>
-          <w:numId w:val="3"/>
-        </w:numPr>
-        <w:spacing w:after="0" w:line="240" w:lineRule="auto"/>
-        <w:jc w:val="both"/>
-        <w:rPr>
-          <w:highlight w:val="yellow"/>
-        </w:rPr>
-      </w:pPr>
-      <w:r>
-        <w:rPr>
-          <w:b/>
-          <w:highlight w:val="yellow"/>
-        </w:rPr>
-        <w:t>Software</w:t>
-      </w:r>
-      <w:r>
-        <w:rPr>
-          <w:highlight w:val="yellow"/>
-        </w:rPr>
-        <w:t xml:space="preserve"> </w:t>
-      </w:r>
-      <w:r>
-        <w:rPr>
-          <w:b/>
-          <w:highlight w:val="yellow"/>
-        </w:rPr>
-        <w:t>Modules</w:t>
-      </w:r>
-      <w:r>
-        <w:rPr>
-          <w:highlight w:val="yellow"/>
-        </w:rPr>
-        <w:t xml:space="preserve"> </w:t>
-      </w:r>
-      <w:r>
-        <w:rPr>
-          <w:highlight w:val="yellow"/>
-        </w:rPr>
-        <w:t>(RAM, ROM and throughput)</w:t>
-      </w:r>
-      <w:r>
-        <w:rPr>
-          <w:highlight w:val="yellow"/>
-        </w:rPr>
-        <w:t xml:space="preserve">. </w:t>
-      </w:r>
-      <w:r>
-        <w:rPr>
-          <w:highlight w:val="yellow"/>
-        </w:rPr>
-        <w:t>Time estimated for each M</w:t>
-      </w:r>
-      <w:r>
-        <w:rPr>
-          <w:highlight w:val="yellow"/>
-        </w:rPr>
-        <w:t>odules</w:t>
-      </w:r>
-      <w:r>
-        <w:rPr>
-          <w:highlight w:val="yellow"/>
-        </w:rPr>
-        <w:t xml:space="preserve"> development</w:t>
-      </w:r>
-      <w:r>
-        <w:rPr>
-          <w:highlight w:val="yellow"/>
-        </w:rPr>
-        <w:t xml:space="preserve">, it means, they need to reflect the time for every task </w:t>
-      </w:r>
-      <w:r>
-        <w:rPr>
-          <w:highlight w:val="yellow"/>
-        </w:rPr>
-        <w:lastRenderedPageBreak/>
-        <w:t>needed to implement each module like</w:t>
-      </w:r>
-      <w:r>
-        <w:rPr>
-          <w:highlight w:val="yellow"/>
-        </w:rPr>
-        <w:t>: (</w:t>
-      </w:r>
-      <w:r>
-        <w:rPr>
-          <w:highlight w:val="yellow"/>
-        </w:rPr>
-        <w:t>UART</w:t>
-      </w:r>
-      <w:r>
-        <w:rPr>
-          <w:highlight w:val="yellow"/>
-        </w:rPr>
-        <w:t xml:space="preserve">, </w:t>
-      </w:r>
-      <w:r>
-        <w:rPr>
-          <w:highlight w:val="yellow"/>
-        </w:rPr>
-        <w:t xml:space="preserve">I2C </w:t>
-      </w:r>
-      <w:r>
-        <w:rPr>
-          <w:highlight w:val="yellow"/>
-        </w:rPr>
-        <w:t xml:space="preserve">or </w:t>
-      </w:r>
-      <w:r>
-        <w:rPr>
-          <w:highlight w:val="yellow"/>
-        </w:rPr>
-        <w:t>SPI</w:t>
-      </w:r>
-      <w:r>
-        <w:rPr>
-          <w:highlight w:val="yellow"/>
-        </w:rPr>
-        <w:t xml:space="preserve">, </w:t>
-      </w:r>
-      <w:r>
-        <w:rPr>
-          <w:highlight w:val="yellow"/>
-        </w:rPr>
-        <w:t>ADC</w:t>
-      </w:r>
-      <w:r>
-        <w:rPr>
-          <w:highlight w:val="yellow"/>
-        </w:rPr>
-        <w:t xml:space="preserve">, </w:t>
-      </w:r>
-      <w:r>
-        <w:rPr>
-          <w:highlight w:val="yellow"/>
-        </w:rPr>
-        <w:t>PWM</w:t>
-      </w:r>
-      <w:r>
-        <w:rPr>
-          <w:highlight w:val="yellow"/>
-        </w:rPr>
-        <w:t xml:space="preserve">, </w:t>
-      </w:r>
-      <w:r>
-        <w:rPr>
-          <w:highlight w:val="yellow"/>
-        </w:rPr>
-        <w:t>HMI</w:t>
-      </w:r>
-      <w:r>
-        <w:rPr>
-          <w:highlight w:val="yellow"/>
-        </w:rPr>
-        <w:t xml:space="preserve">, </w:t>
-      </w:r>
-      <w:r>
-        <w:rPr>
-          <w:highlight w:val="yellow"/>
-        </w:rPr>
-        <w:t>PID Algorithm implementation, Operative system implementation, etc</w:t>
-      </w:r>
-      <w:r>
-        <w:rPr>
-          <w:highlight w:val="yellow"/>
-        </w:rPr>
-        <w:t>)</w:t>
-      </w:r>
-      <w:r>
-        <w:rPr>
-          <w:highlight w:val="yellow"/>
-        </w:rPr>
-        <w:t>.</w:t>
-      </w:r>
-    </w:p>
-    <w:p>
-      <w:pPr>
-        <w:pStyle w:val="Prrafodelista"/>
-        <w:numPr>
-          <w:ilvl w:val="1"/>
-          <w:numId w:val="3"/>
-        </w:numPr>
-        <w:spacing w:after="0" w:line="240" w:lineRule="auto"/>
-        <w:jc w:val="both"/>
-        <w:rPr>
-          <w:b/>
-          <w:highlight w:val="yellow"/>
-        </w:rPr>
-      </w:pPr>
-      <w:r>
-        <w:rPr>
-          <w:b/>
-          <w:highlight w:val="yellow"/>
-        </w:rPr>
-        <w:t>Hw Modules estimated</w:t>
-      </w:r>
-    </w:p>
-    <w:p>
-      <w:pPr>
-        <w:pStyle w:val="Prrafodelista"/>
-        <w:numPr>
-          <w:ilvl w:val="2"/>
-          <w:numId w:val="3"/>
-        </w:numPr>
-        <w:spacing w:after="0" w:line="240" w:lineRule="auto"/>
-        <w:jc w:val="both"/>
-        <w:rPr>
-          <w:highlight w:val="yellow"/>
-        </w:rPr>
-      </w:pPr>
-      <w:r>
-        <w:rPr>
-          <w:b/>
-          <w:highlight w:val="yellow"/>
-        </w:rPr>
-        <w:t xml:space="preserve">Hardware modules </w:t>
-      </w:r>
-      <w:r>
-        <w:rPr>
-          <w:highlight w:val="yellow"/>
-        </w:rPr>
-        <w:t xml:space="preserve">(devices like </w:t>
-      </w:r>
-      <w:r>
-        <w:rPr>
-          <w:highlight w:val="yellow"/>
-        </w:rPr>
-        <w:t>pc, debugger, board, plant, etc</w:t>
-      </w:r>
-      <w:r>
-        <w:rPr>
-          <w:highlight w:val="yellow"/>
-        </w:rPr>
-        <w:t>)</w:t>
-      </w:r>
-      <w:r>
-        <w:rPr>
-          <w:highlight w:val="yellow"/>
-        </w:rPr>
-        <w:t>.</w:t>
-      </w:r>
-    </w:p>
-    <w:p>
-      <w:pPr>
-        <w:spacing w:after="0" w:line="240" w:lineRule="auto"/>
-        <w:jc w:val="both"/>
-      </w:pPr>
     </w:p>
     <w:p>
       <w:pPr>
@@ -5628,14 +4773,14 @@
           <w:lang w:val="es-MX"/>
         </w:rPr>
       </w:pPr>
-      <w:bookmarkStart w:id="7" w:name="_Toc8215467"/>
+      <w:bookmarkStart w:id="8" w:name="_Toc23451299"/>
       <w:r>
         <w:rPr>
           <w:lang w:val="es-MX"/>
         </w:rPr>
         <w:t>Planning</w:t>
       </w:r>
-      <w:bookmarkEnd w:id="7"/>
+      <w:bookmarkEnd w:id="8"/>
     </w:p>
     <w:p>
       <w:pPr>
@@ -5846,6 +4991,7 @@
         </w:numPr>
       </w:pPr>
       <w:r>
+        <w:lastRenderedPageBreak/>
         <w:t>Shall be able to know the goals of Project</w:t>
       </w:r>
       <w:r>
@@ -8563,10 +7709,7 @@
         <w:jc w:val="both"/>
       </w:pPr>
       <w:r>
-        <w:t>PROJECT STRUCTURE</w:t>
-      </w:r>
-      <w:r>
-        <w:t xml:space="preserve"> </w:t>
+        <w:t xml:space="preserve">PROJECT STRUCTURE </w:t>
       </w:r>
       <w:r>
         <w:t>\</w:t>
@@ -8605,12 +7748,12 @@
         </w:numPr>
         <w:jc w:val="both"/>
       </w:pPr>
-      <w:bookmarkStart w:id="8" w:name="_Toc8215468"/>
+      <w:bookmarkStart w:id="9" w:name="_Toc23451300"/>
       <w:r>
         <w:lastRenderedPageBreak/>
         <w:t>Solving Problem Strategy</w:t>
       </w:r>
-      <w:bookmarkEnd w:id="8"/>
+      <w:bookmarkEnd w:id="9"/>
     </w:p>
     <w:p>
       <w:pPr>
@@ -8632,10 +7775,7 @@
         </w:rPr>
       </w:pPr>
       <w:r>
-        <w:t>PROJECT STRUCTURE</w:t>
-      </w:r>
-      <w:r>
-        <w:t xml:space="preserve"> </w:t>
+        <w:t xml:space="preserve">PROJECT STRUCTURE </w:t>
       </w:r>
       <w:r>
         <w:t>\2</w:t>
@@ -8686,7 +7826,7 @@
           <w:lang w:val="es-MX"/>
         </w:rPr>
       </w:pPr>
-      <w:bookmarkStart w:id="9" w:name="_Toc8215469"/>
+      <w:bookmarkStart w:id="10" w:name="_Toc23451301"/>
       <w:r>
         <w:rPr>
           <w:lang w:val="es-MX"/>
@@ -8694,7 +7834,7 @@
         <w:lastRenderedPageBreak/>
         <w:t>Design</w:t>
       </w:r>
-      <w:bookmarkEnd w:id="9"/>
+      <w:bookmarkEnd w:id="10"/>
     </w:p>
     <w:p>
       <w:pPr>
@@ -8780,10 +7920,7 @@
         <w:jc w:val="both"/>
       </w:pPr>
       <w:r>
-        <w:t>PROJECT STRUCTURE</w:t>
-      </w:r>
-      <w:r>
-        <w:t xml:space="preserve"> </w:t>
+        <w:t xml:space="preserve">PROJECT STRUCTURE </w:t>
       </w:r>
       <w:r>
         <w:t>\3</w:t>
@@ -8817,14 +7954,14 @@
           <w:lang w:val="es-MX"/>
         </w:rPr>
       </w:pPr>
-      <w:bookmarkStart w:id="10" w:name="_Toc8215470"/>
+      <w:bookmarkStart w:id="11" w:name="_Toc23451302"/>
       <w:r>
         <w:rPr>
           <w:lang w:val="es-MX"/>
         </w:rPr>
         <w:t>Standards</w:t>
       </w:r>
-      <w:bookmarkEnd w:id="10"/>
+      <w:bookmarkEnd w:id="11"/>
     </w:p>
     <w:p>
       <w:pPr>
@@ -8888,14 +8025,14 @@
           <w:lang w:val="es-MX"/>
         </w:rPr>
       </w:pPr>
-      <w:bookmarkStart w:id="11" w:name="_Toc8215471"/>
+      <w:bookmarkStart w:id="12" w:name="_Toc23451303"/>
       <w:r>
         <w:rPr>
           <w:lang w:val="es-MX"/>
         </w:rPr>
         <w:t>Naming conventions</w:t>
       </w:r>
-      <w:bookmarkEnd w:id="11"/>
+      <w:bookmarkEnd w:id="12"/>
     </w:p>
     <w:p>
       <w:pPr>
@@ -8941,14 +8078,14 @@
           <w:lang w:val="es-MX"/>
         </w:rPr>
       </w:pPr>
-      <w:bookmarkStart w:id="12" w:name="_Toc8215472"/>
+      <w:bookmarkStart w:id="13" w:name="_Toc23451304"/>
       <w:r>
         <w:rPr>
           <w:lang w:val="es-MX"/>
         </w:rPr>
         <w:t>Testing</w:t>
       </w:r>
-      <w:bookmarkEnd w:id="12"/>
+      <w:bookmarkEnd w:id="13"/>
     </w:p>
     <w:p>
       <w:pPr>
@@ -8960,317 +8097,33 @@
         <w:spacing w:before="0" w:line="240" w:lineRule="auto"/>
         <w:jc w:val="both"/>
       </w:pPr>
-      <w:bookmarkStart w:id="13" w:name="_Toc8215473"/>
+      <w:bookmarkStart w:id="14" w:name="_Toc23451305"/>
       <w:r>
         <w:t>Verification strategy</w:t>
       </w:r>
       <w:r>
         <w:t xml:space="preserve"> (black box test)</w:t>
       </w:r>
-      <w:bookmarkEnd w:id="13"/>
-    </w:p>
-    <w:p>
-      <w:pPr>
-        <w:spacing w:after="0" w:line="240" w:lineRule="auto"/>
-        <w:jc w:val="both"/>
-      </w:pPr>
-      <w:r>
-        <w:rPr>
-          <w:highlight w:val="yellow"/>
-        </w:rPr>
-        <w:t xml:space="preserve">This section </w:t>
-      </w:r>
-      <w:r>
-        <w:rPr>
-          <w:highlight w:val="red"/>
-        </w:rPr>
-        <w:t>SHALL</w:t>
-      </w:r>
-      <w:r>
-        <w:rPr>
-          <w:highlight w:val="red"/>
-        </w:rPr>
-        <w:t xml:space="preserve"> </w:t>
-      </w:r>
-      <w:r>
-        <w:rPr>
-          <w:highlight w:val="yellow"/>
-        </w:rPr>
-        <w:t xml:space="preserve">be contained </w:t>
-      </w:r>
-      <w:r>
-        <w:rPr>
-          <w:highlight w:val="yellow"/>
-        </w:rPr>
-        <w:t xml:space="preserve">at: </w:t>
-      </w:r>
-      <w:r>
-        <w:t xml:space="preserve"> </w:t>
-      </w:r>
+      <w:bookmarkEnd w:id="14"/>
     </w:p>
     <w:p>
       <w:pPr>
         <w:spacing w:after="0" w:line="240" w:lineRule="auto"/>
         <w:ind w:firstLine="720"/>
         <w:jc w:val="both"/>
-        <w:rPr>
-          <w:highlight w:val="yellow"/>
-        </w:rPr>
-      </w:pPr>
-      <w:r>
-        <w:rPr>
-          <w:highlight w:val="yellow"/>
-        </w:rPr>
-        <w:t xml:space="preserve"> &lt;PROJECT_PATH&gt;\4</w:t>
-      </w:r>
-      <w:r>
-        <w:rPr>
-          <w:highlight w:val="yellow"/>
-        </w:rPr>
-        <w:t>) Verification\</w:t>
-      </w:r>
-      <w:r>
-        <w:rPr>
-          <w:highlight w:val="yellow"/>
-        </w:rPr>
-        <w:t>10.</w:t>
-      </w:r>
-      <w:r>
-        <w:rPr>
-          <w:highlight w:val="yellow"/>
-        </w:rPr>
-        <w:t>1. BlackboxTest_baseline.docx</w:t>
-      </w:r>
-    </w:p>
-    <w:p>
-      <w:pPr>
-        <w:spacing w:after="0" w:line="240" w:lineRule="auto"/>
-        <w:jc w:val="both"/>
-        <w:rPr>
-          <w:b/>
-          <w:highlight w:val="yellow"/>
-        </w:rPr>
-      </w:pPr>
-    </w:p>
-    <w:p>
-      <w:pPr>
-        <w:spacing w:after="0" w:line="240" w:lineRule="auto"/>
-        <w:jc w:val="both"/>
-        <w:rPr>
-          <w:highlight w:val="yellow"/>
-        </w:rPr>
-      </w:pPr>
-      <w:r>
-        <w:rPr>
-          <w:highlight w:val="yellow"/>
-        </w:rPr>
-        <w:t>…</w:t>
-      </w:r>
-      <w:r>
-        <w:rPr>
-          <w:highlight w:val="yellow"/>
-        </w:rPr>
-        <w:t>and its result</w:t>
-      </w:r>
-      <w:r>
-        <w:rPr>
-          <w:highlight w:val="yellow"/>
-        </w:rPr>
-        <w:t>s</w:t>
-      </w:r>
-      <w:r>
-        <w:rPr>
-          <w:highlight w:val="yellow"/>
-        </w:rPr>
-        <w:t xml:space="preserve"> </w:t>
-      </w:r>
-      <w:r>
-        <w:rPr>
-          <w:highlight w:val="red"/>
-        </w:rPr>
-        <w:t>SHALL</w:t>
-      </w:r>
-      <w:r>
-        <w:rPr>
-          <w:highlight w:val="red"/>
-        </w:rPr>
-        <w:t xml:space="preserve"> </w:t>
-      </w:r>
-      <w:r>
-        <w:rPr>
-          <w:highlight w:val="yellow"/>
-        </w:rPr>
-        <w:t xml:space="preserve">be located </w:t>
-      </w:r>
-      <w:r>
-        <w:rPr>
-          <w:highlight w:val="yellow"/>
-        </w:rPr>
-        <w:t>with the date as suffix, as following is indicated</w:t>
-      </w:r>
-      <w:r>
-        <w:rPr>
-          <w:highlight w:val="yellow"/>
-        </w:rPr>
-        <w:t>:</w:t>
-      </w:r>
-    </w:p>
-    <w:p>
-      <w:pPr>
-        <w:spacing w:after="0" w:line="240" w:lineRule="auto"/>
-        <w:ind w:firstLine="720"/>
-        <w:jc w:val="both"/>
-        <w:rPr>
-          <w:highlight w:val="yellow"/>
-        </w:rPr>
-      </w:pPr>
-      <w:r>
-        <w:rPr>
-          <w:highlight w:val="yellow"/>
-        </w:rPr>
-        <w:t>&lt;PROJECT_PATH&gt;\4</w:t>
-      </w:r>
-      <w:r>
-        <w:rPr>
-          <w:highlight w:val="yellow"/>
-        </w:rPr>
-        <w:t>) Verification\</w:t>
-      </w:r>
-      <w:r>
-        <w:rPr>
-          <w:highlight w:val="yellow"/>
-        </w:rPr>
-        <w:t>Results\</w:t>
-      </w:r>
-      <w:r>
-        <w:rPr>
-          <w:highlight w:val="yellow"/>
-        </w:rPr>
-        <w:t>10.</w:t>
-      </w:r>
-      <w:r>
-        <w:rPr>
-          <w:highlight w:val="yellow"/>
-        </w:rPr>
-        <w:t>1. BlackboxTest_</w:t>
-      </w:r>
-      <w:r>
-        <w:rPr>
-          <w:highlight w:val="yellow"/>
-        </w:rPr>
-        <w:t>20190405</w:t>
-      </w:r>
-      <w:r>
-        <w:rPr>
-          <w:highlight w:val="yellow"/>
-        </w:rPr>
-        <w:t>.docx</w:t>
-      </w:r>
-    </w:p>
-    <w:p>
-      <w:pPr>
-        <w:spacing w:after="0" w:line="240" w:lineRule="auto"/>
-        <w:jc w:val="both"/>
-        <w:rPr>
-          <w:highlight w:val="yellow"/>
-        </w:rPr>
-      </w:pPr>
-    </w:p>
-    <w:p>
-      <w:pPr>
-        <w:spacing w:after="0" w:line="240" w:lineRule="auto"/>
-        <w:jc w:val="both"/>
-      </w:pPr>
-      <w:r>
-        <w:rPr>
-          <w:highlight w:val="yellow"/>
-        </w:rPr>
-        <w:t xml:space="preserve">Every time a </w:t>
-      </w:r>
-      <w:r>
-        <w:rPr>
-          <w:highlight w:val="yellow"/>
-        </w:rPr>
-        <w:t xml:space="preserve">module </w:t>
-      </w:r>
-      <w:r>
-        <w:rPr>
-          <w:highlight w:val="yellow"/>
-        </w:rPr>
-        <w:t xml:space="preserve">or feature is </w:t>
-      </w:r>
-      <w:r>
-        <w:rPr>
-          <w:highlight w:val="yellow"/>
-        </w:rPr>
-        <w:t>implemented</w:t>
-      </w:r>
-      <w:r>
-        <w:rPr>
-          <w:highlight w:val="yellow"/>
-        </w:rPr>
-        <w:t xml:space="preserve">, </w:t>
-      </w:r>
-      <w:r>
-        <w:rPr>
-          <w:highlight w:val="yellow"/>
-        </w:rPr>
-        <w:t xml:space="preserve">it </w:t>
-      </w:r>
-      <w:r>
-        <w:rPr>
-          <w:highlight w:val="red"/>
-        </w:rPr>
-        <w:t>SHALL</w:t>
-      </w:r>
-      <w:r>
-        <w:rPr>
-          <w:highlight w:val="red"/>
-        </w:rPr>
-        <w:t xml:space="preserve"> </w:t>
-      </w:r>
-      <w:r>
-        <w:rPr>
-          <w:highlight w:val="yellow"/>
-        </w:rPr>
-        <w:t xml:space="preserve">contain their tests section and </w:t>
-      </w:r>
-      <w:r>
-        <w:rPr>
-          <w:highlight w:val="red"/>
-        </w:rPr>
-        <w:t>SHALL</w:t>
-      </w:r>
-      <w:r>
-        <w:rPr>
-          <w:highlight w:val="yellow"/>
-        </w:rPr>
-        <w:t xml:space="preserve"> be contained</w:t>
-      </w:r>
-      <w:r>
-        <w:rPr>
-          <w:highlight w:val="yellow"/>
-        </w:rPr>
-        <w:t xml:space="preserve"> </w:t>
-      </w:r>
-      <w:r>
-        <w:rPr>
-          <w:highlight w:val="yellow"/>
-        </w:rPr>
-        <w:t xml:space="preserve">with the </w:t>
-      </w:r>
-      <w:r>
-        <w:rPr>
-          <w:highlight w:val="yellow"/>
-        </w:rPr>
-        <w:t>reference to the requirement number in order to have traceability.</w:t>
-      </w:r>
-    </w:p>
-    <w:p>
-      <w:pPr>
-        <w:spacing w:after="0" w:line="240" w:lineRule="auto"/>
-        <w:jc w:val="both"/>
-      </w:pPr>
+      </w:pPr>
+      <w:r>
+        <w:t>Documentation\</w:t>
+      </w:r>
+      <w:r>
+        <w:t>4</w:t>
+      </w:r>
+      <w:r>
+        <w:t>) Verification</w:t>
+      </w:r>
+      <w:r>
+        <w:t>\</w:t>
+      </w:r>
     </w:p>
     <w:p>
       <w:pPr>
@@ -9288,179 +8141,27 @@
         <w:spacing w:before="0" w:line="240" w:lineRule="auto"/>
         <w:jc w:val="both"/>
       </w:pPr>
-      <w:bookmarkStart w:id="14" w:name="_Toc8215474"/>
-      <w:r>
+      <w:bookmarkStart w:id="15" w:name="_Toc23451306"/>
+      <w:r>
+        <w:lastRenderedPageBreak/>
         <w:t>White box strategy</w:t>
       </w:r>
-      <w:bookmarkEnd w:id="14"/>
-    </w:p>
-    <w:p>
-      <w:pPr>
-        <w:spacing w:after="0" w:line="240" w:lineRule="auto"/>
-        <w:jc w:val="both"/>
-        <w:rPr>
-          <w:highlight w:val="yellow"/>
-        </w:rPr>
-      </w:pPr>
-      <w:r>
-        <w:rPr>
-          <w:highlight w:val="yellow"/>
-        </w:rPr>
-        <w:t xml:space="preserve">It </w:t>
-      </w:r>
-      <w:r>
-        <w:rPr>
-          <w:highlight w:val="red"/>
-        </w:rPr>
-        <w:t>SHALL</w:t>
-      </w:r>
-      <w:r>
-        <w:rPr>
-          <w:highlight w:val="red"/>
-        </w:rPr>
-        <w:t xml:space="preserve"> </w:t>
-      </w:r>
-      <w:r>
-        <w:rPr>
-          <w:highlight w:val="yellow"/>
-        </w:rPr>
-        <w:t>d</w:t>
-      </w:r>
-      <w:r>
-        <w:rPr>
-          <w:highlight w:val="yellow"/>
-        </w:rPr>
-        <w:t xml:space="preserve">efine the software </w:t>
-      </w:r>
-      <w:r>
-        <w:rPr>
-          <w:highlight w:val="yellow"/>
-        </w:rPr>
-        <w:t xml:space="preserve">which </w:t>
-      </w:r>
-      <w:r>
-        <w:rPr>
-          <w:highlight w:val="yellow"/>
-        </w:rPr>
-        <w:t xml:space="preserve">is going to </w:t>
-      </w:r>
-      <w:r>
-        <w:rPr>
-          <w:highlight w:val="yellow"/>
-        </w:rPr>
-        <w:t>be used, for instance: gtest, junit, sunit, etc.</w:t>
-      </w:r>
-    </w:p>
-    <w:p>
-      <w:pPr>
-        <w:spacing w:after="0" w:line="240" w:lineRule="auto"/>
-        <w:jc w:val="both"/>
-        <w:rPr>
-          <w:highlight w:val="yellow"/>
-        </w:rPr>
-      </w:pPr>
-    </w:p>
-    <w:p>
-      <w:pPr>
-        <w:spacing w:after="0" w:line="240" w:lineRule="auto"/>
-        <w:jc w:val="both"/>
-      </w:pPr>
-      <w:r>
-        <w:rPr>
-          <w:highlight w:val="yellow"/>
-        </w:rPr>
-        <w:t>A</w:t>
-      </w:r>
-      <w:r>
-        <w:rPr>
-          <w:highlight w:val="yellow"/>
-        </w:rPr>
-        <w:t xml:space="preserve"> document baseline </w:t>
-      </w:r>
-      <w:r>
-        <w:rPr>
-          <w:highlight w:val="red"/>
-        </w:rPr>
-        <w:t>SHALL</w:t>
-      </w:r>
-      <w:r>
-        <w:rPr>
-          <w:highlight w:val="red"/>
-        </w:rPr>
-        <w:t xml:space="preserve"> </w:t>
-      </w:r>
-      <w:r>
-        <w:rPr>
-          <w:highlight w:val="yellow"/>
-        </w:rPr>
-        <w:t xml:space="preserve">be created </w:t>
-      </w:r>
-      <w:r>
-        <w:rPr>
-          <w:highlight w:val="yellow"/>
-        </w:rPr>
-        <w:t xml:space="preserve">as a reference for all the project implementation. </w:t>
-      </w:r>
-      <w:r>
-        <w:rPr>
-          <w:highlight w:val="yellow"/>
-        </w:rPr>
-        <w:t xml:space="preserve">This document </w:t>
-      </w:r>
-      <w:r>
-        <w:rPr>
-          <w:highlight w:val="red"/>
-        </w:rPr>
-        <w:t>SHALL</w:t>
-      </w:r>
-      <w:r>
-        <w:rPr>
-          <w:highlight w:val="red"/>
-        </w:rPr>
-        <w:t xml:space="preserve"> </w:t>
-      </w:r>
-      <w:r>
-        <w:rPr>
-          <w:highlight w:val="yellow"/>
-        </w:rPr>
-        <w:t xml:space="preserve">be located at: </w:t>
-      </w:r>
-      <w:r>
-        <w:t xml:space="preserve"> </w:t>
-      </w:r>
+      <w:bookmarkEnd w:id="15"/>
     </w:p>
     <w:p>
       <w:pPr>
         <w:spacing w:after="0" w:line="240" w:lineRule="auto"/>
         <w:ind w:firstLine="720"/>
         <w:jc w:val="both"/>
-        <w:rPr>
-          <w:highlight w:val="yellow"/>
-        </w:rPr>
-      </w:pPr>
-      <w:r>
-        <w:rPr>
-          <w:highlight w:val="yellow"/>
-        </w:rPr>
-        <w:t>&lt;PROJECT_PATH&gt;\4</w:t>
-      </w:r>
-      <w:r>
-        <w:rPr>
-          <w:highlight w:val="yellow"/>
-        </w:rPr>
+      </w:pPr>
+      <w:r>
+        <w:t>Documentation\</w:t>
+      </w:r>
+      <w:r>
+        <w:t>4</w:t>
+      </w:r>
+      <w:r>
         <w:t>) Verification\</w:t>
-      </w:r>
-      <w:r>
-        <w:rPr>
-          <w:highlight w:val="yellow"/>
-        </w:rPr>
-        <w:t>10.</w:t>
-      </w:r>
-      <w:r>
-        <w:rPr>
-          <w:highlight w:val="yellow"/>
-        </w:rPr>
-        <w:t>2. WhiteboxTest_baseline.docx</w:t>
       </w:r>
     </w:p>
     <w:p>
@@ -9472,160 +8173,6 @@
           <w:highlight w:val="yellow"/>
         </w:rPr>
       </w:pPr>
-    </w:p>
-    <w:p>
-      <w:pPr>
-        <w:spacing w:after="0" w:line="240" w:lineRule="auto"/>
-        <w:jc w:val="both"/>
-        <w:rPr>
-          <w:highlight w:val="yellow"/>
-        </w:rPr>
-      </w:pPr>
-      <w:r>
-        <w:rPr>
-          <w:highlight w:val="yellow"/>
-        </w:rPr>
-        <w:t>…</w:t>
-      </w:r>
-      <w:r>
-        <w:rPr>
-          <w:highlight w:val="yellow"/>
-        </w:rPr>
-        <w:t xml:space="preserve">and its result </w:t>
-      </w:r>
-      <w:r>
-        <w:rPr>
-          <w:highlight w:val="red"/>
-        </w:rPr>
-        <w:t>SHALL</w:t>
-      </w:r>
-      <w:r>
-        <w:rPr>
-          <w:highlight w:val="red"/>
-        </w:rPr>
-        <w:t xml:space="preserve"> </w:t>
-      </w:r>
-      <w:r>
-        <w:rPr>
-          <w:highlight w:val="yellow"/>
-        </w:rPr>
-        <w:t>be located at:</w:t>
-      </w:r>
-    </w:p>
-    <w:p>
-      <w:pPr>
-        <w:spacing w:after="0" w:line="240" w:lineRule="auto"/>
-        <w:ind w:firstLine="720"/>
-        <w:jc w:val="both"/>
-        <w:rPr>
-          <w:highlight w:val="yellow"/>
-        </w:rPr>
-      </w:pPr>
-      <w:r>
-        <w:rPr>
-          <w:highlight w:val="yellow"/>
-        </w:rPr>
-        <w:t>&lt;PROJECT_PATH&gt;\4</w:t>
-      </w:r>
-      <w:r>
-        <w:rPr>
-          <w:highlight w:val="yellow"/>
-        </w:rPr>
-        <w:t>) Verification\</w:t>
-      </w:r>
-      <w:r>
-        <w:rPr>
-          <w:highlight w:val="yellow"/>
-        </w:rPr>
-        <w:t>Results\</w:t>
-      </w:r>
-      <w:r>
-        <w:rPr>
-          <w:highlight w:val="yellow"/>
-        </w:rPr>
-        <w:t>10.</w:t>
-      </w:r>
-      <w:r>
-        <w:rPr>
-          <w:highlight w:val="yellow"/>
-        </w:rPr>
-        <w:t>2</w:t>
-      </w:r>
-      <w:r>
-        <w:rPr>
-          <w:highlight w:val="yellow"/>
-        </w:rPr>
-        <w:t xml:space="preserve">. </w:t>
-      </w:r>
-      <w:r>
-        <w:rPr>
-          <w:highlight w:val="yellow"/>
-        </w:rPr>
-        <w:t>White</w:t>
-      </w:r>
-      <w:r>
-        <w:rPr>
-          <w:highlight w:val="yellow"/>
-        </w:rPr>
-        <w:t>boxTest_</w:t>
-      </w:r>
-      <w:r>
-        <w:rPr>
-          <w:highlight w:val="yellow"/>
-        </w:rPr>
-        <w:t>20190405</w:t>
-      </w:r>
-      <w:r>
-        <w:rPr>
-          <w:highlight w:val="yellow"/>
-        </w:rPr>
-        <w:t>.docx</w:t>
-      </w:r>
-    </w:p>
-    <w:p>
-      <w:pPr>
-        <w:spacing w:after="0" w:line="240" w:lineRule="auto"/>
-        <w:jc w:val="both"/>
-        <w:rPr>
-          <w:highlight w:val="yellow"/>
-        </w:rPr>
-      </w:pPr>
-    </w:p>
-    <w:p>
-      <w:pPr>
-        <w:spacing w:after="0" w:line="240" w:lineRule="auto"/>
-        <w:jc w:val="both"/>
-      </w:pPr>
-      <w:r>
-        <w:rPr>
-          <w:highlight w:val="yellow"/>
-        </w:rPr>
-        <w:t xml:space="preserve">Every time a module or feature is implemented, </w:t>
-      </w:r>
-      <w:r>
-        <w:rPr>
-          <w:highlight w:val="yellow"/>
-        </w:rPr>
-        <w:t xml:space="preserve">every test case </w:t>
-      </w:r>
-      <w:r>
-        <w:rPr>
-          <w:highlight w:val="red"/>
-        </w:rPr>
-        <w:t>SHALL</w:t>
-      </w:r>
-      <w:r>
-        <w:rPr>
-          <w:highlight w:val="red"/>
-        </w:rPr>
-        <w:t xml:space="preserve"> </w:t>
-      </w:r>
-      <w:r>
-        <w:rPr>
-          <w:highlight w:val="yellow"/>
-        </w:rPr>
-        <w:t>contain a reference to the requirement number in order to have traceability.</w:t>
-      </w:r>
     </w:p>
     <w:p>
       <w:pPr>
@@ -9649,11 +8196,11 @@
         <w:spacing w:before="0" w:line="240" w:lineRule="auto"/>
         <w:jc w:val="both"/>
       </w:pPr>
-      <w:bookmarkStart w:id="15" w:name="_Toc8215476"/>
+      <w:bookmarkStart w:id="16" w:name="_Toc23451307"/>
       <w:r>
         <w:t>Release</w:t>
       </w:r>
-      <w:bookmarkEnd w:id="15"/>
+      <w:bookmarkEnd w:id="16"/>
     </w:p>
     <w:p>
       <w:pPr>
@@ -9868,11 +8415,11 @@
         <w:spacing w:before="0" w:line="240" w:lineRule="auto"/>
         <w:jc w:val="both"/>
       </w:pPr>
-      <w:bookmarkStart w:id="16" w:name="_Toc8215477"/>
+      <w:bookmarkStart w:id="17" w:name="_Toc23451308"/>
       <w:r>
         <w:t>Software Development Folder</w:t>
       </w:r>
-      <w:bookmarkEnd w:id="16"/>
+      <w:bookmarkEnd w:id="17"/>
     </w:p>
     <w:p>
       <w:pPr>
@@ -9904,6 +8451,9 @@
       <w:pPr>
         <w:spacing w:after="0" w:line="240" w:lineRule="auto"/>
         <w:jc w:val="both"/>
+        <w:rPr>
+          <w:highlight w:val="yellow"/>
+        </w:rPr>
       </w:pPr>
     </w:p>
     <w:p>
@@ -9916,513 +8466,11 @@
         <w:spacing w:before="0" w:line="240" w:lineRule="auto"/>
         <w:jc w:val="both"/>
       </w:pPr>
-      <w:bookmarkStart w:id="17" w:name="_Toc8215478"/>
-      <w:r>
-        <w:t>Integration Tests Strategy</w:t>
-      </w:r>
-      <w:bookmarkEnd w:id="17"/>
-    </w:p>
-    <w:p>
-      <w:pPr>
-        <w:spacing w:after="0" w:line="240" w:lineRule="auto"/>
-        <w:ind w:left="360"/>
-        <w:jc w:val="both"/>
-        <w:rPr>
-          <w:highlight w:val="yellow"/>
-        </w:rPr>
-      </w:pPr>
-    </w:p>
-    <w:p>
-      <w:pPr>
-        <w:spacing w:after="0" w:line="240" w:lineRule="auto"/>
-        <w:jc w:val="both"/>
-      </w:pPr>
-      <w:r>
-        <w:rPr>
-          <w:highlight w:val="yellow"/>
-        </w:rPr>
-        <w:t xml:space="preserve">IT </w:t>
-      </w:r>
-      <w:r>
-        <w:rPr>
-          <w:b/>
-          <w:highlight w:val="red"/>
-        </w:rPr>
-        <w:t>SHALL</w:t>
-      </w:r>
-      <w:r>
-        <w:rPr>
-          <w:highlight w:val="red"/>
-        </w:rPr>
-        <w:t xml:space="preserve"> </w:t>
-      </w:r>
-      <w:r>
-        <w:rPr>
-          <w:highlight w:val="yellow"/>
-        </w:rPr>
-        <w:t xml:space="preserve">be defined </w:t>
-      </w:r>
-      <w:r>
-        <w:rPr>
-          <w:highlight w:val="yellow"/>
-        </w:rPr>
-        <w:t>a document baseline as a reference for all the project implementation. This document</w:t>
-      </w:r>
-      <w:r>
-        <w:rPr>
-          <w:b/>
-          <w:highlight w:val="yellow"/>
-        </w:rPr>
-        <w:t xml:space="preserve"> </w:t>
-      </w:r>
-      <w:r>
-        <w:rPr>
-          <w:b/>
-          <w:highlight w:val="red"/>
-        </w:rPr>
-        <w:t>SHALL</w:t>
-      </w:r>
-      <w:r>
-        <w:rPr>
-          <w:b/>
-          <w:highlight w:val="red"/>
-        </w:rPr>
-        <w:t xml:space="preserve"> </w:t>
-      </w:r>
-      <w:r>
-        <w:rPr>
-          <w:highlight w:val="yellow"/>
-        </w:rPr>
-        <w:t xml:space="preserve">be located at: </w:t>
-      </w:r>
-      <w:r>
-        <w:t xml:space="preserve"> </w:t>
-      </w:r>
-    </w:p>
-    <w:p>
-      <w:pPr>
-        <w:spacing w:after="0" w:line="240" w:lineRule="auto"/>
-        <w:ind w:firstLine="360"/>
-        <w:jc w:val="both"/>
-        <w:rPr>
-          <w:highlight w:val="yellow"/>
-        </w:rPr>
-      </w:pPr>
-      <w:r>
-        <w:rPr>
-          <w:highlight w:val="yellow"/>
-        </w:rPr>
-        <w:t>&lt;PROJECT_PATH&gt;\4</w:t>
-      </w:r>
-      <w:r>
-        <w:rPr>
-          <w:highlight w:val="yellow"/>
-        </w:rPr>
-        <w:t>) Verification\</w:t>
-      </w:r>
-      <w:r>
-        <w:rPr>
-          <w:highlight w:val="yellow"/>
-        </w:rPr>
-        <w:t>11.1</w:t>
-      </w:r>
-      <w:r>
-        <w:rPr>
-          <w:highlight w:val="yellow"/>
-        </w:rPr>
-        <w:t xml:space="preserve">. </w:t>
-      </w:r>
-      <w:r>
-        <w:rPr>
-          <w:highlight w:val="yellow"/>
-        </w:rPr>
-        <w:t>IntegrationTesting</w:t>
-      </w:r>
-      <w:r>
-        <w:rPr>
-          <w:highlight w:val="yellow"/>
-        </w:rPr>
-        <w:t>_baseline.docx</w:t>
-      </w:r>
-    </w:p>
-    <w:p>
-      <w:pPr>
-        <w:spacing w:after="0" w:line="240" w:lineRule="auto"/>
-        <w:ind w:left="360"/>
-        <w:jc w:val="both"/>
-        <w:rPr>
-          <w:b/>
-          <w:highlight w:val="yellow"/>
-        </w:rPr>
-      </w:pPr>
-    </w:p>
-    <w:p>
-      <w:pPr>
-        <w:spacing w:after="0" w:line="240" w:lineRule="auto"/>
-        <w:jc w:val="both"/>
-        <w:rPr>
-          <w:highlight w:val="yellow"/>
-        </w:rPr>
-      </w:pPr>
-      <w:r>
-        <w:rPr>
-          <w:highlight w:val="yellow"/>
-        </w:rPr>
-        <w:t xml:space="preserve">…and its </w:t>
-      </w:r>
-      <w:r>
-        <w:rPr>
-          <w:highlight w:val="yellow"/>
-        </w:rPr>
-        <w:t>RESULT</w:t>
-      </w:r>
-      <w:r>
-        <w:rPr>
-          <w:highlight w:val="red"/>
-        </w:rPr>
-        <w:t xml:space="preserve"> </w:t>
-      </w:r>
-      <w:r>
-        <w:rPr>
-          <w:highlight w:val="red"/>
-        </w:rPr>
-        <w:t>SHALL</w:t>
-      </w:r>
-      <w:r>
-        <w:rPr>
-          <w:highlight w:val="red"/>
-        </w:rPr>
-        <w:t xml:space="preserve"> </w:t>
-      </w:r>
-      <w:r>
-        <w:rPr>
-          <w:highlight w:val="yellow"/>
-        </w:rPr>
-        <w:t>be located at:</w:t>
-      </w:r>
-    </w:p>
-    <w:p>
-      <w:pPr>
-        <w:spacing w:after="0" w:line="240" w:lineRule="auto"/>
-        <w:ind w:left="360"/>
-        <w:jc w:val="both"/>
-        <w:rPr>
-          <w:highlight w:val="yellow"/>
-        </w:rPr>
-      </w:pPr>
-      <w:r>
-        <w:rPr>
-          <w:highlight w:val="yellow"/>
-        </w:rPr>
-        <w:t>&lt;PROJECT_PATH&gt;\4</w:t>
-      </w:r>
-      <w:r>
-        <w:rPr>
-          <w:highlight w:val="yellow"/>
-        </w:rPr>
-        <w:t>) Verification\Results\</w:t>
-      </w:r>
-      <w:r>
-        <w:rPr>
-          <w:highlight w:val="yellow"/>
-        </w:rPr>
-        <w:t>11.1</w:t>
-      </w:r>
-      <w:r>
-        <w:rPr>
-          <w:highlight w:val="yellow"/>
-        </w:rPr>
-        <w:t xml:space="preserve">. </w:t>
-      </w:r>
-      <w:r>
-        <w:rPr>
-          <w:highlight w:val="yellow"/>
-        </w:rPr>
-        <w:t>IntegrationTesting</w:t>
-      </w:r>
-      <w:r>
-        <w:rPr>
-          <w:highlight w:val="yellow"/>
-        </w:rPr>
-        <w:t>_20190405.docx</w:t>
-      </w:r>
-    </w:p>
-    <w:p>
-      <w:pPr>
-        <w:spacing w:after="0" w:line="240" w:lineRule="auto"/>
-        <w:ind w:left="360"/>
-        <w:jc w:val="both"/>
-        <w:rPr>
-          <w:highlight w:val="yellow"/>
-        </w:rPr>
-      </w:pPr>
-    </w:p>
-    <w:p>
-      <w:pPr>
-        <w:pStyle w:val="Ttulo2"/>
-        <w:numPr>
-          <w:ilvl w:val="1"/>
-          <w:numId w:val="1"/>
-        </w:numPr>
-        <w:spacing w:before="0" w:line="240" w:lineRule="auto"/>
-        <w:jc w:val="both"/>
-      </w:pPr>
-      <w:bookmarkStart w:id="18" w:name="_Toc8215479"/>
-      <w:r>
-        <w:lastRenderedPageBreak/>
-        <w:t>Validation Testing / Functional Testing</w:t>
+      <w:bookmarkStart w:id="18" w:name="_Toc23451309"/>
+      <w:r>
+        <w:t>Throughput and Flash and RAM measurement</w:t>
       </w:r>
       <w:bookmarkEnd w:id="18"/>
-      <w:r>
-        <w:rPr>
-          <w:highlight w:val="yellow"/>
-        </w:rPr>
-        <w:t xml:space="preserve"> </w:t>
-      </w:r>
-    </w:p>
-    <w:p>
-      <w:pPr>
-        <w:spacing w:after="0" w:line="240" w:lineRule="auto"/>
-        <w:ind w:left="360"/>
-        <w:jc w:val="both"/>
-        <w:rPr>
-          <w:highlight w:val="yellow"/>
-        </w:rPr>
-      </w:pPr>
-    </w:p>
-    <w:p>
-      <w:pPr>
-        <w:spacing w:after="0" w:line="240" w:lineRule="auto"/>
-        <w:jc w:val="both"/>
-      </w:pPr>
-      <w:r>
-        <w:rPr>
-          <w:highlight w:val="yellow"/>
-        </w:rPr>
-        <w:t xml:space="preserve">IT </w:t>
-      </w:r>
-      <w:r>
-        <w:rPr>
-          <w:b/>
-          <w:highlight w:val="red"/>
-        </w:rPr>
-        <w:t>SHALL</w:t>
-      </w:r>
-      <w:r>
-        <w:rPr>
-          <w:highlight w:val="red"/>
-        </w:rPr>
-        <w:t xml:space="preserve"> </w:t>
-      </w:r>
-      <w:r>
-        <w:rPr>
-          <w:highlight w:val="yellow"/>
-        </w:rPr>
-        <w:t xml:space="preserve">be defined </w:t>
-      </w:r>
-      <w:r>
-        <w:rPr>
-          <w:highlight w:val="yellow"/>
-        </w:rPr>
-        <w:t>a document baseline as a reference for all the project implementation. This document</w:t>
-      </w:r>
-      <w:r>
-        <w:rPr>
-          <w:b/>
-          <w:highlight w:val="yellow"/>
-        </w:rPr>
-        <w:t xml:space="preserve"> </w:t>
-      </w:r>
-      <w:r>
-        <w:rPr>
-          <w:b/>
-          <w:highlight w:val="red"/>
-        </w:rPr>
-        <w:t>SHALL</w:t>
-      </w:r>
-      <w:r>
-        <w:rPr>
-          <w:b/>
-          <w:highlight w:val="red"/>
-        </w:rPr>
-        <w:t xml:space="preserve"> </w:t>
-      </w:r>
-      <w:r>
-        <w:rPr>
-          <w:highlight w:val="yellow"/>
-        </w:rPr>
-        <w:t xml:space="preserve">be located at: </w:t>
-      </w:r>
-      <w:r>
-        <w:t xml:space="preserve"> </w:t>
-      </w:r>
-    </w:p>
-    <w:p>
-      <w:pPr>
-        <w:spacing w:after="0" w:line="240" w:lineRule="auto"/>
-        <w:ind w:left="360"/>
-        <w:jc w:val="both"/>
-        <w:rPr>
-          <w:highlight w:val="yellow"/>
-        </w:rPr>
-      </w:pPr>
-      <w:r>
-        <w:rPr>
-          <w:highlight w:val="yellow"/>
-        </w:rPr>
-        <w:t>&lt;PROJECT_PATH&gt;\4</w:t>
-      </w:r>
-      <w:r>
-        <w:rPr>
-          <w:highlight w:val="yellow"/>
-        </w:rPr>
-        <w:t>) Verification\</w:t>
-      </w:r>
-      <w:r>
-        <w:rPr>
-          <w:highlight w:val="yellow"/>
-        </w:rPr>
-        <w:t>11.2</w:t>
-      </w:r>
-      <w:r>
-        <w:rPr>
-          <w:highlight w:val="yellow"/>
-        </w:rPr>
-        <w:t xml:space="preserve">. </w:t>
-      </w:r>
-      <w:r>
-        <w:rPr>
-          <w:highlight w:val="yellow"/>
-        </w:rPr>
-        <w:t>ValidationTesting</w:t>
-      </w:r>
-      <w:r>
-        <w:rPr>
-          <w:highlight w:val="yellow"/>
-        </w:rPr>
-        <w:t>_baseline.docx</w:t>
-      </w:r>
-    </w:p>
-    <w:p>
-      <w:pPr>
-        <w:spacing w:after="0" w:line="240" w:lineRule="auto"/>
-        <w:ind w:left="360"/>
-        <w:jc w:val="both"/>
-        <w:rPr>
-          <w:b/>
-          <w:highlight w:val="yellow"/>
-        </w:rPr>
-      </w:pPr>
-    </w:p>
-    <w:p>
-      <w:pPr>
-        <w:spacing w:after="0" w:line="240" w:lineRule="auto"/>
-        <w:jc w:val="both"/>
-        <w:rPr>
-          <w:highlight w:val="yellow"/>
-        </w:rPr>
-      </w:pPr>
-      <w:r>
-        <w:rPr>
-          <w:highlight w:val="yellow"/>
-        </w:rPr>
-        <w:t>…and its RESULT</w:t>
-      </w:r>
-      <w:r>
-        <w:rPr>
-          <w:highlight w:val="red"/>
-        </w:rPr>
-        <w:t xml:space="preserve"> </w:t>
-      </w:r>
-      <w:r>
-        <w:rPr>
-          <w:highlight w:val="red"/>
-        </w:rPr>
-        <w:t>SHALL</w:t>
-      </w:r>
-      <w:r>
-        <w:rPr>
-          <w:highlight w:val="red"/>
-        </w:rPr>
-        <w:t xml:space="preserve"> </w:t>
-      </w:r>
-      <w:r>
-        <w:rPr>
-          <w:highlight w:val="yellow"/>
-        </w:rPr>
-        <w:t>be located at:</w:t>
-      </w:r>
-    </w:p>
-    <w:p>
-      <w:pPr>
-        <w:spacing w:after="0" w:line="240" w:lineRule="auto"/>
-        <w:ind w:left="360"/>
-        <w:jc w:val="both"/>
-        <w:rPr>
-          <w:highlight w:val="yellow"/>
-        </w:rPr>
-      </w:pPr>
-      <w:r>
-        <w:rPr>
-          <w:highlight w:val="yellow"/>
-        </w:rPr>
-        <w:t>&lt;PROJECT_PATH&gt;\4</w:t>
-      </w:r>
-      <w:r>
-        <w:rPr>
-          <w:highlight w:val="yellow"/>
-        </w:rPr>
-        <w:t>) Verification\Results\</w:t>
-      </w:r>
-      <w:r>
-        <w:rPr>
-          <w:highlight w:val="yellow"/>
-        </w:rPr>
-        <w:t>11.2</w:t>
-      </w:r>
-      <w:r>
-        <w:rPr>
-          <w:highlight w:val="yellow"/>
-        </w:rPr>
-        <w:t xml:space="preserve">. </w:t>
-      </w:r>
-      <w:r>
-        <w:rPr>
-          <w:highlight w:val="yellow"/>
-        </w:rPr>
-        <w:t>ValidationTesting</w:t>
-      </w:r>
-      <w:r>
-        <w:rPr>
-          <w:highlight w:val="yellow"/>
-        </w:rPr>
-        <w:t>_20190405.docx</w:t>
-      </w:r>
-    </w:p>
-    <w:p>
-      <w:pPr>
-        <w:spacing w:after="0" w:line="240" w:lineRule="auto"/>
-        <w:jc w:val="both"/>
-        <w:rPr>
-          <w:highlight w:val="yellow"/>
-        </w:rPr>
-      </w:pPr>
-    </w:p>
-    <w:p>
-      <w:pPr>
-        <w:pStyle w:val="Ttulo2"/>
-        <w:numPr>
-          <w:ilvl w:val="1"/>
-          <w:numId w:val="1"/>
-        </w:numPr>
-        <w:spacing w:before="0" w:line="240" w:lineRule="auto"/>
-        <w:jc w:val="both"/>
-      </w:pPr>
-      <w:bookmarkStart w:id="19" w:name="_Toc8215480"/>
-      <w:r>
-        <w:t>Throughput and Flash and RAM measurement</w:t>
-      </w:r>
-      <w:bookmarkEnd w:id="19"/>
     </w:p>
     <w:p>
       <w:pPr>
@@ -10585,7 +8633,32 @@
         <w:spacing w:after="0" w:line="240" w:lineRule="auto"/>
         <w:jc w:val="both"/>
       </w:pPr>
-      <w:r>
+    </w:p>
+    <w:p>
+      <w:pPr>
+        <w:spacing w:after="0" w:line="240" w:lineRule="auto"/>
+        <w:jc w:val="both"/>
+      </w:pPr>
+    </w:p>
+    <w:p>
+      <w:pPr>
+        <w:spacing w:after="0" w:line="240" w:lineRule="auto"/>
+        <w:jc w:val="both"/>
+      </w:pPr>
+    </w:p>
+    <w:p>
+      <w:pPr>
+        <w:spacing w:after="0" w:line="240" w:lineRule="auto"/>
+        <w:jc w:val="both"/>
+      </w:pPr>
+    </w:p>
+    <w:p>
+      <w:pPr>
+        <w:spacing w:after="0" w:line="240" w:lineRule="auto"/>
+        <w:jc w:val="both"/>
+      </w:pPr>
+      <w:r>
+        <w:lastRenderedPageBreak/>
         <w:t>System Integration without UI (V1.1.0)</w:t>
       </w:r>
     </w:p>
@@ -10700,11 +8773,11 @@
         <w:spacing w:before="0" w:line="240" w:lineRule="auto"/>
         <w:jc w:val="both"/>
       </w:pPr>
-      <w:bookmarkStart w:id="20" w:name="_Toc8215481"/>
+      <w:bookmarkStart w:id="19" w:name="_Toc23451310"/>
       <w:r>
         <w:t>Results</w:t>
       </w:r>
-      <w:bookmarkEnd w:id="20"/>
+      <w:bookmarkEnd w:id="19"/>
     </w:p>
     <w:p>
       <w:pPr>
@@ -10744,21 +8817,27 @@
         <w:spacing w:before="0" w:line="240" w:lineRule="auto"/>
         <w:jc w:val="both"/>
       </w:pPr>
-      <w:bookmarkStart w:id="21" w:name="_Toc8215482"/>
+      <w:bookmarkStart w:id="20" w:name="_Toc23451311"/>
       <w:r>
         <w:t>Lessons Learned</w:t>
       </w:r>
-      <w:bookmarkEnd w:id="21"/>
-    </w:p>
-    <w:p>
-      <w:pPr>
-        <w:spacing w:after="0" w:line="240" w:lineRule="auto"/>
-      </w:pPr>
-      <w:r>
-        <w:t>We believe that maybe the most important step in an embedded software project is the Planning, because it defines the development process and even what to do when a problem occurs. Although the dates and requirements can change, the planning is an useful design guide.</w:t>
-      </w:r>
-      <w:bookmarkStart w:id="22" w:name="_GoBack"/>
-      <w:bookmarkEnd w:id="22"/>
+      <w:bookmarkEnd w:id="20"/>
+    </w:p>
+    <w:p>
+      <w:pPr>
+        <w:spacing w:after="0" w:line="240" w:lineRule="auto"/>
+      </w:pPr>
+      <w:r>
+        <w:t xml:space="preserve">We believe that maybe the most important step in an embedded software project is the Planning, because it defines the development process and even what to do when a problem occurs. Although the dates and requirements can change, the planning is </w:t>
+      </w:r>
+      <w:proofErr w:type="gramStart"/>
+      <w:r>
+        <w:t>an</w:t>
+      </w:r>
+      <w:proofErr w:type="gramEnd"/>
+      <w:r>
+        <w:t xml:space="preserve"> useful design guide.</w:t>
+      </w:r>
     </w:p>
     <w:sectPr>
       <w:pgSz w:w="12240" w:h="15840"/>
@@ -13614,7 +11693,7 @@
 </file>
 
 <file path=customXml/itemProps1.xml><?xml version="1.0" encoding="utf-8"?>
-<ds:datastoreItem xmlns:ds="http://schemas.openxmlformats.org/officeDocument/2006/customXml" ds:itemID="{79BFA687-4519-4962-82E6-D01F0369518F}">
+<ds:datastoreItem xmlns:ds="http://schemas.openxmlformats.org/officeDocument/2006/customXml" ds:itemID="{8095CD9B-4F8F-4739-A699-EBA6A56D00EC}">
   <ds:schemaRefs>
     <ds:schemaRef ds:uri="http://schemas.openxmlformats.org/officeDocument/2006/bibliography"/>
   </ds:schemaRefs>

</xml_diff>